<commit_message>
HOS1 Add more contents
</commit_message>
<xml_diff>
--- a/HOS01.docx
+++ b/HOS01.docx
@@ -1009,7 +1009,19 @@
           <w:rPr>
             <w:rStyle w:val="Hyperlink"/>
           </w:rPr>
-          <w:t>https://create-react-app.dev/docs/getting-started/</w:t>
+          <w:t>https://create-react</w:t>
+        </w:r>
+        <w:r>
+          <w:rPr>
+            <w:rStyle w:val="Hyperlink"/>
+          </w:rPr>
+          <w:t>-</w:t>
+        </w:r>
+        <w:r>
+          <w:rPr>
+            <w:rStyle w:val="Hyperlink"/>
+          </w:rPr>
+          <w:t>app.dev/docs/getting-started/</w:t>
         </w:r>
       </w:hyperlink>
     </w:p>
@@ -1035,7 +1047,19 @@
           <w:rPr>
             <w:rStyle w:val="Hyperlink"/>
           </w:rPr>
-          <w:t>https://beta.reactjs.org/learn</w:t>
+          <w:t>https://beta.reac</w:t>
+        </w:r>
+        <w:r>
+          <w:rPr>
+            <w:rStyle w:val="Hyperlink"/>
+          </w:rPr>
+          <w:t>t</w:t>
+        </w:r>
+        <w:r>
+          <w:rPr>
+            <w:rStyle w:val="Hyperlink"/>
+          </w:rPr>
+          <w:t>js.org/learn</w:t>
         </w:r>
       </w:hyperlink>
     </w:p>
@@ -1061,9 +1085,59 @@
           <w:rPr>
             <w:rStyle w:val="Hyperlink"/>
           </w:rPr>
-          <w:t>https://www.w3schools.com/react/default.asp</w:t>
+          <w:t>https://</w:t>
+        </w:r>
+        <w:r>
+          <w:rPr>
+            <w:rStyle w:val="Hyperlink"/>
+          </w:rPr>
+          <w:t>w</w:t>
+        </w:r>
+        <w:r>
+          <w:rPr>
+            <w:rStyle w:val="Hyperlink"/>
+          </w:rPr>
+          <w:t>ww.w3schools.com/react/default.asp</w:t>
         </w:r>
       </w:hyperlink>
+    </w:p>
+    <w:p>
+      <w:pPr>
+        <w:pStyle w:val="paragraph"/>
+        <w:numPr>
+          <w:ilvl w:val="1"/>
+          <w:numId w:val="2"/>
+        </w:numPr>
+        <w:shd w:val="clear" w:color="auto" w:fill="FFFFFF"/>
+        <w:spacing w:before="0" w:beforeAutospacing="0" w:after="0" w:afterAutospacing="0"/>
+        <w:textAlignment w:val="baseline"/>
+      </w:pPr>
+      <w:r>
+        <w:t>React Introduction</w:t>
+      </w:r>
+      <w:r>
+        <w:t xml:space="preserve"> - </w:t>
+      </w:r>
+      <w:hyperlink r:id="rId13" w:history="1">
+        <w:r>
+          <w:rPr>
+            <w:rStyle w:val="Hyperlink"/>
+          </w:rPr>
+          <w:t>https://www.w3schools.com/react/react_intro.asp</w:t>
+        </w:r>
+      </w:hyperlink>
+    </w:p>
+    <w:p>
+      <w:pPr>
+        <w:pStyle w:val="paragraph"/>
+        <w:numPr>
+          <w:ilvl w:val="1"/>
+          <w:numId w:val="2"/>
+        </w:numPr>
+        <w:shd w:val="clear" w:color="auto" w:fill="FFFFFF"/>
+        <w:spacing w:before="0" w:beforeAutospacing="0" w:after="0" w:afterAutospacing="0"/>
+        <w:textAlignment w:val="baseline"/>
+      </w:pPr>
     </w:p>
     <w:p>
       <w:pPr>
@@ -1123,7 +1197,7 @@
       <w:r>
         <w:t xml:space="preserve"> - </w:t>
       </w:r>
-      <w:hyperlink r:id="rId13" w:history="1">
+      <w:hyperlink r:id="rId14" w:history="1">
         <w:r>
           <w:rPr>
             <w:rStyle w:val="Hyperlink"/>
@@ -1160,7 +1234,7 @@
       <w:r>
         <w:t xml:space="preserve"> - </w:t>
       </w:r>
-      <w:hyperlink r:id="rId14" w:history="1">
+      <w:hyperlink r:id="rId15" w:history="1">
         <w:r>
           <w:rPr>
             <w:rStyle w:val="Hyperlink"/>
@@ -1197,7 +1271,7 @@
       <w:r>
         <w:t xml:space="preserve"> - </w:t>
       </w:r>
-      <w:hyperlink r:id="rId15" w:history="1">
+      <w:hyperlink r:id="rId16" w:history="1">
         <w:r>
           <w:rPr>
             <w:rStyle w:val="Hyperlink"/>
@@ -1223,6 +1297,7 @@
         </w:rPr>
       </w:pPr>
       <w:r>
+        <w:lastRenderedPageBreak/>
         <w:t xml:space="preserve">W3School - </w:t>
       </w:r>
       <w:r>
@@ -1234,7 +1309,7 @@
       <w:r>
         <w:t xml:space="preserve"> - </w:t>
       </w:r>
-      <w:hyperlink r:id="rId16" w:history="1">
+      <w:hyperlink r:id="rId17" w:history="1">
         <w:r>
           <w:rPr>
             <w:rStyle w:val="Hyperlink"/>
@@ -1269,7 +1344,6 @@
           <w:bCs/>
           <w:u w:val="single"/>
         </w:rPr>
-        <w:lastRenderedPageBreak/>
         <w:t>Introduction</w:t>
       </w:r>
     </w:p>
@@ -1424,6 +1498,41 @@
       </w:pPr>
       <w:r>
         <w:t>But, over the last couple of years, a few popular options have floated to the top of the pile and React is one of them.</w:t>
+      </w:r>
+      <w:r>
+        <w:t xml:space="preserve"> (We will also learn about </w:t>
+      </w:r>
+      <w:r>
+        <w:t>N</w:t>
+      </w:r>
+      <w:r>
+        <w:t xml:space="preserve">ode.js and </w:t>
+      </w:r>
+      <w:r>
+        <w:t>E</w:t>
+      </w:r>
+      <w:r>
+        <w:t>xpress in this course as well, as they are part of M</w:t>
+      </w:r>
+      <w:r>
+        <w:rPr>
+          <w:b/>
+          <w:bCs/>
+        </w:rPr>
+        <w:t>E</w:t>
+      </w:r>
+      <w:r>
+        <w:t>R</w:t>
+      </w:r>
+      <w:r>
+        <w:rPr>
+          <w:b/>
+          <w:bCs/>
+        </w:rPr>
+        <w:t>N</w:t>
+      </w:r>
+      <w:r>
+        <w:t xml:space="preserve"> Stack!)</w:t>
       </w:r>
     </w:p>
     <w:p>
@@ -1451,7 +1560,7 @@
                     <pic:cNvPicPr/>
                   </pic:nvPicPr>
                   <pic:blipFill>
-                    <a:blip r:embed="rId17">
+                    <a:blip r:embed="rId18">
                       <a:extLst>
                         <a:ext uri="{28A0092B-C50C-407E-A947-70E740481C1C}">
                           <a14:useLocalDpi xmlns:a14="http://schemas.microsoft.com/office/drawing/2010/main" val="0"/>
@@ -1661,13 +1770,6 @@
         <w:pStyle w:val="paragraph"/>
         <w:spacing w:before="0" w:beforeAutospacing="0" w:after="0" w:afterAutospacing="0"/>
         <w:textAlignment w:val="baseline"/>
-      </w:pPr>
-    </w:p>
-    <w:p>
-      <w:pPr>
-        <w:pStyle w:val="paragraph"/>
-        <w:spacing w:before="0" w:beforeAutospacing="0" w:after="0" w:afterAutospacing="0"/>
-        <w:textAlignment w:val="baseline"/>
         <w:rPr>
           <w:rStyle w:val="notion-enable-hover"/>
           <w:b/>
@@ -1682,6 +1784,7 @@
           <w:bCs/>
           <w:u w:val="single"/>
         </w:rPr>
+        <w:lastRenderedPageBreak/>
         <w:t>What I</w:t>
       </w:r>
       <w:r>
@@ -1731,7 +1834,6 @@
         </w:rPr>
       </w:pPr>
       <w:r>
-        <w:lastRenderedPageBreak/>
         <w:t>At a very high level, the point of React is to make it easy to reason about the structure of your interface at any given moment in time. This is accomplished by way of </w:t>
       </w:r>
       <w:r>
@@ -1869,13 +1971,7 @@
         <w:textAlignment w:val="baseline"/>
       </w:pPr>
       <w:r>
-        <w:t>We will not directly use virtual-</w:t>
-      </w:r>
-      <w:r>
-        <w:t>DOM but</w:t>
-      </w:r>
-      <w:r>
-        <w:t xml:space="preserve"> React will be using it extensively. DOM is the Document Object Model, which has the tree</w:t>
+        <w:t>DOM is the Document Object Model, which has the tree</w:t>
       </w:r>
       <w:r>
         <w:t>-like</w:t>
@@ -1932,7 +2028,7 @@
                     </pic:cNvPicPr>
                   </pic:nvPicPr>
                   <pic:blipFill>
-                    <a:blip r:embed="rId18" cstate="print">
+                    <a:blip r:embed="rId19" cstate="print">
                       <a:extLst>
                         <a:ext uri="{28A0092B-C50C-407E-A947-70E740481C1C}">
                           <a14:useLocalDpi xmlns:a14="http://schemas.microsoft.com/office/drawing/2010/main" val="0"/>
@@ -2153,58 +2249,30 @@
     </w:p>
     <w:p>
       <w:pPr>
-        <w:pStyle w:val="NormalWeb"/>
-      </w:pPr>
-      <w:r>
-        <w:t>React uses the concept of a virtual DOM. This is, in essence, a secondary DOM that sits conceptually </w:t>
-      </w:r>
-      <w:r>
-        <w:rPr>
-          <w:rStyle w:val="Emphasis"/>
-        </w:rPr>
-        <w:t>on top</w:t>
-      </w:r>
-      <w:r>
-        <w:t xml:space="preserve"> of the real DOM in memory. Rather than manipulate the real DOM directly, React update</w:t>
-      </w:r>
-      <w:r>
-        <w:t>s</w:t>
-      </w:r>
-      <w:r>
-        <w:t xml:space="preserve"> the virtual DOM and then will intelligently figure out</w:t>
-      </w:r>
-      <w:r>
-        <w:t xml:space="preserve"> the changes and</w:t>
-      </w:r>
-      <w:r>
-        <w:t xml:space="preserve"> the least amount of real DOM work that can be done to accomplish the update. Most importantly, this allows React to batch up real DOM changes and apply them all in one go, which is much more efficient than doing each </w:t>
-      </w:r>
-      <w:r>
-        <w:t>one</w:t>
-      </w:r>
-      <w:r>
-        <w:t xml:space="preserve"> individually. The result is better performance</w:t>
-      </w:r>
-      <w:r>
-        <w:t xml:space="preserve"> and user experience (no refreshing the page often)</w:t>
-      </w:r>
-      <w:r>
-        <w:t xml:space="preserve"> than can typically be achieved with direct DOM manipulation. </w:t>
-      </w:r>
-    </w:p>
-    <w:p>
-      <w:pPr>
-        <w:pStyle w:val="paragraph"/>
-        <w:spacing w:before="0" w:beforeAutospacing="0" w:after="0" w:afterAutospacing="0"/>
-        <w:textAlignment w:val="baseline"/>
-      </w:pPr>
-    </w:p>
-    <w:p>
-      <w:pPr>
-        <w:pStyle w:val="paragraph"/>
-        <w:spacing w:before="0" w:beforeAutospacing="0" w:after="0" w:afterAutospacing="0"/>
-        <w:textAlignment w:val="baseline"/>
-      </w:pPr>
+        <w:pStyle w:val="paragraph"/>
+        <w:spacing w:before="0" w:beforeAutospacing="0" w:after="0" w:afterAutospacing="0"/>
+        <w:textAlignment w:val="baseline"/>
+      </w:pPr>
+    </w:p>
+    <w:p>
+      <w:pPr>
+        <w:pStyle w:val="paragraph"/>
+        <w:spacing w:before="0" w:beforeAutospacing="0" w:after="0" w:afterAutospacing="0"/>
+        <w:textAlignment w:val="baseline"/>
+      </w:pPr>
+      <w:r>
+        <w:t>React uses the concept of a virtual DOM. This is, in essence, a secondary DOM that sits conceptually on top of the real DOM in memory. Instead of manipulating the browser's DOM directly, React creates a virtual DOM in memory, where it does all the necessary manipulating, before making the changes in the browser DOM.</w:t>
+      </w:r>
+    </w:p>
+    <w:p>
+      <w:pPr>
+        <w:pStyle w:val="paragraph"/>
+        <w:spacing w:before="0" w:beforeAutospacing="0" w:after="0" w:afterAutospacing="0"/>
+        <w:textAlignment w:val="baseline"/>
+      </w:pPr>
+      <w:r>
+        <w:t>React finds out what changes have been made, and changes only what needs to be changed.</w:t>
+      </w:r>
     </w:p>
     <w:p>
       <w:pPr>
@@ -2251,28 +2319,205 @@
     <w:p>
       <w:pPr>
         <w:pStyle w:val="paragraph"/>
+        <w:shd w:val="clear" w:color="auto" w:fill="FFFFFF"/>
         <w:spacing w:before="0" w:beforeAutospacing="0" w:after="0" w:afterAutospacing="0"/>
         <w:textAlignment w:val="baseline"/>
         <w:rPr>
           <w:rStyle w:val="normaltextrun"/>
           <w:b/>
           <w:bCs/>
+        </w:rPr>
+      </w:pPr>
+      <w:r>
+        <w:rPr>
+          <w:rStyle w:val="normaltextrun"/>
+        </w:rPr>
+        <w:lastRenderedPageBreak/>
+        <w:t xml:space="preserve">Now that we know a little bit about React, let’s </w:t>
+      </w:r>
+      <w:r>
+        <w:t>c</w:t>
+      </w:r>
+      <w:r>
+        <w:t xml:space="preserve">reate a </w:t>
+      </w:r>
+      <w:proofErr w:type="gramStart"/>
+      <w:r>
+        <w:t>single-page</w:t>
+      </w:r>
+      <w:proofErr w:type="gramEnd"/>
+      <w:r>
+        <w:t xml:space="preserve"> react application</w:t>
+      </w:r>
+      <w:r>
+        <w:t>!</w:t>
+      </w:r>
+    </w:p>
+    <w:p>
+      <w:pPr>
+        <w:pStyle w:val="paragraph"/>
+        <w:spacing w:before="0" w:beforeAutospacing="0" w:after="0" w:afterAutospacing="0"/>
+        <w:textAlignment w:val="baseline"/>
+        <w:rPr>
+          <w:rStyle w:val="normaltextrun"/>
+        </w:rPr>
+      </w:pPr>
+    </w:p>
+    <w:p>
+      <w:pPr>
+        <w:pStyle w:val="paragraph"/>
+        <w:spacing w:before="0" w:beforeAutospacing="0" w:after="0" w:afterAutospacing="0"/>
+        <w:textAlignment w:val="baseline"/>
+        <w:rPr>
+          <w:rStyle w:val="normaltextrun"/>
+        </w:rPr>
+      </w:pPr>
+      <w:r>
+        <w:rPr>
+          <w:rStyle w:val="normaltextrun"/>
+        </w:rPr>
+        <w:t xml:space="preserve">&gt; Open GitHub and go to </w:t>
+      </w:r>
+      <w:hyperlink r:id="rId20" w:history="1">
+        <w:r>
+          <w:rPr>
+            <w:rStyle w:val="Hyperlink"/>
+          </w:rPr>
+          <w:t>CS628</w:t>
+        </w:r>
+      </w:hyperlink>
+      <w:r>
+        <w:rPr>
+          <w:rStyle w:val="normaltextrun"/>
+        </w:rPr>
+        <w:t xml:space="preserve"> </w:t>
+      </w:r>
+      <w:r>
+        <w:rPr>
+          <w:rStyle w:val="normaltextrun"/>
+          <w:highlight w:val="yellow"/>
+        </w:rPr>
+        <w:t>(wording might change</w:t>
+      </w:r>
+      <w:r>
+        <w:rPr>
+          <w:rStyle w:val="normaltextrun"/>
+          <w:highlight w:val="yellow"/>
+        </w:rPr>
+        <w:t>.</w:t>
+      </w:r>
+      <w:r>
+        <w:rPr>
+          <w:rStyle w:val="normaltextrun"/>
+          <w:highlight w:val="yellow"/>
+        </w:rPr>
+        <w:t xml:space="preserve"> hyperlink could be helpful?)</w:t>
+      </w:r>
+    </w:p>
+    <w:p>
+      <w:pPr>
+        <w:pStyle w:val="paragraph"/>
+        <w:spacing w:before="0" w:beforeAutospacing="0" w:after="0" w:afterAutospacing="0"/>
+        <w:textAlignment w:val="baseline"/>
+        <w:rPr>
+          <w:rStyle w:val="normaltextrun"/>
+        </w:rPr>
+      </w:pPr>
+    </w:p>
+    <w:p>
+      <w:pPr>
+        <w:pStyle w:val="paragraph"/>
+        <w:spacing w:before="0" w:beforeAutospacing="0" w:after="0" w:afterAutospacing="0"/>
+        <w:textAlignment w:val="baseline"/>
+        <w:rPr>
+          <w:rStyle w:val="normaltextrun"/>
+        </w:rPr>
+      </w:pPr>
+      <w:r>
+        <w:rPr>
+          <w:rStyle w:val="normaltextrun"/>
+        </w:rPr>
+        <w:t xml:space="preserve">&gt; Click </w:t>
+      </w:r>
+      <w:r>
+        <w:rPr>
+          <w:rStyle w:val="normaltextrun"/>
+          <w:u w:val="single"/>
+        </w:rPr>
+        <w:t>Code</w:t>
+      </w:r>
+      <w:r>
+        <w:rPr>
+          <w:rStyle w:val="normaltextrun"/>
+        </w:rPr>
+        <w:t xml:space="preserve"> and </w:t>
+      </w:r>
+      <w:r>
+        <w:rPr>
+          <w:rStyle w:val="normaltextrun"/>
+          <w:u w:val="single"/>
+        </w:rPr>
+        <w:t xml:space="preserve">Create </w:t>
+      </w:r>
+      <w:proofErr w:type="spellStart"/>
+      <w:r>
+        <w:rPr>
+          <w:rStyle w:val="normaltextrun"/>
+          <w:u w:val="single"/>
+        </w:rPr>
+        <w:t>codespace</w:t>
+      </w:r>
+      <w:proofErr w:type="spellEnd"/>
+      <w:r>
+        <w:rPr>
+          <w:rStyle w:val="normaltextrun"/>
+          <w:u w:val="single"/>
+        </w:rPr>
+        <w:t xml:space="preserve"> on main. </w:t>
+      </w:r>
+      <w:r>
+        <w:rPr>
+          <w:rStyle w:val="normaltextrun"/>
+          <w:highlight w:val="yellow"/>
+        </w:rPr>
+        <w:t xml:space="preserve">(Do I need to explain </w:t>
+      </w:r>
+      <w:proofErr w:type="spellStart"/>
+      <w:r>
+        <w:rPr>
+          <w:rStyle w:val="normaltextrun"/>
+          <w:highlight w:val="yellow"/>
+        </w:rPr>
+        <w:t>codespace</w:t>
+      </w:r>
+      <w:proofErr w:type="spellEnd"/>
+      <w:r>
+        <w:rPr>
+          <w:rStyle w:val="normaltextrun"/>
+          <w:highlight w:val="yellow"/>
+        </w:rPr>
+        <w:t>?)</w:t>
+      </w:r>
+    </w:p>
+    <w:p>
+      <w:pPr>
+        <w:pStyle w:val="paragraph"/>
+        <w:spacing w:before="0" w:beforeAutospacing="0" w:after="0" w:afterAutospacing="0"/>
+        <w:textAlignment w:val="baseline"/>
+        <w:rPr>
+          <w:rStyle w:val="normaltextrun"/>
           <w:sz w:val="22"/>
           <w:szCs w:val="22"/>
         </w:rPr>
       </w:pPr>
-    </w:p>
-    <w:p>
-      <w:pPr>
-        <w:pStyle w:val="paragraph"/>
-        <w:spacing w:before="0" w:beforeAutospacing="0" w:after="0" w:afterAutospacing="0"/>
-        <w:textAlignment w:val="baseline"/>
+      <w:r>
         <w:rPr>
           <w:rStyle w:val="normaltextrun"/>
           <w:sz w:val="22"/>
           <w:szCs w:val="22"/>
         </w:rPr>
-      </w:pPr>
+        <w:t xml:space="preserve"> </w:t>
+      </w:r>
     </w:p>
     <w:p>
       <w:pPr>
@@ -2297,18 +2542,54 @@
           <w:szCs w:val="22"/>
         </w:rPr>
       </w:pPr>
-    </w:p>
-    <w:p>
-      <w:pPr>
-        <w:pStyle w:val="paragraph"/>
-        <w:spacing w:before="0" w:beforeAutospacing="0" w:after="0" w:afterAutospacing="0"/>
-        <w:textAlignment w:val="baseline"/>
-        <w:rPr>
-          <w:rStyle w:val="normaltextrun"/>
+      <w:r>
+        <w:rPr>
+          <w:noProof/>
           <w:sz w:val="22"/>
           <w:szCs w:val="22"/>
         </w:rPr>
-      </w:pPr>
+        <w:drawing>
+          <wp:inline distT="0" distB="0" distL="0" distR="0" wp14:anchorId="0AE0CB8E" wp14:editId="01892FF1">
+            <wp:extent cx="3991708" cy="3224072"/>
+            <wp:effectExtent l="0" t="0" r="0" b="1905"/>
+            <wp:docPr id="37" name="Picture 37" descr="Graphical user interface, application&#10;&#10;Description automatically generated"/>
+            <wp:cNvGraphicFramePr>
+              <a:graphicFrameLocks xmlns:a="http://schemas.openxmlformats.org/drawingml/2006/main" noChangeAspect="1"/>
+            </wp:cNvGraphicFramePr>
+            <a:graphic xmlns:a="http://schemas.openxmlformats.org/drawingml/2006/main">
+              <a:graphicData uri="http://schemas.openxmlformats.org/drawingml/2006/picture">
+                <pic:pic xmlns:pic="http://schemas.openxmlformats.org/drawingml/2006/picture">
+                  <pic:nvPicPr>
+                    <pic:cNvPr id="37" name="Picture 37" descr="Graphical user interface, application&#10;&#10;Description automatically generated"/>
+                    <pic:cNvPicPr/>
+                  </pic:nvPicPr>
+                  <pic:blipFill>
+                    <a:blip r:embed="rId21">
+                      <a:extLst>
+                        <a:ext uri="{28A0092B-C50C-407E-A947-70E740481C1C}">
+                          <a14:useLocalDpi xmlns:a14="http://schemas.microsoft.com/office/drawing/2010/main" val="0"/>
+                        </a:ext>
+                      </a:extLst>
+                    </a:blip>
+                    <a:stretch>
+                      <a:fillRect/>
+                    </a:stretch>
+                  </pic:blipFill>
+                  <pic:spPr>
+                    <a:xfrm>
+                      <a:off x="0" y="0"/>
+                      <a:ext cx="4017384" cy="3244810"/>
+                    </a:xfrm>
+                    <a:prstGeom prst="rect">
+                      <a:avLst/>
+                    </a:prstGeom>
+                  </pic:spPr>
+                </pic:pic>
+              </a:graphicData>
+            </a:graphic>
+          </wp:inline>
+        </w:drawing>
+      </w:r>
     </w:p>
     <w:p>
       <w:pPr>
@@ -2333,6 +2614,724 @@
           <w:szCs w:val="22"/>
         </w:rPr>
       </w:pPr>
+    </w:p>
+    <w:p>
+      <w:pPr>
+        <w:pStyle w:val="paragraph"/>
+        <w:spacing w:before="0" w:beforeAutospacing="0" w:after="0" w:afterAutospacing="0"/>
+        <w:textAlignment w:val="baseline"/>
+        <w:rPr>
+          <w:rStyle w:val="normaltextrun"/>
+        </w:rPr>
+      </w:pPr>
+      <w:r>
+        <w:rPr>
+          <w:rStyle w:val="normaltextrun"/>
+        </w:rPr>
+        <w:t>&gt; It will open a new tab with a develop environment with HOS f</w:t>
+      </w:r>
+      <w:r>
+        <w:rPr>
+          <w:rStyle w:val="normaltextrun"/>
+        </w:rPr>
+        <w:t>olders</w:t>
+      </w:r>
+      <w:r>
+        <w:rPr>
+          <w:rStyle w:val="normaltextrun"/>
+        </w:rPr>
+        <w:t xml:space="preserve">  </w:t>
+      </w:r>
+    </w:p>
+    <w:p>
+      <w:pPr>
+        <w:pStyle w:val="paragraph"/>
+        <w:spacing w:before="0" w:beforeAutospacing="0" w:after="0" w:afterAutospacing="0"/>
+        <w:textAlignment w:val="baseline"/>
+        <w:rPr>
+          <w:rStyle w:val="normaltextrun"/>
+        </w:rPr>
+      </w:pPr>
+    </w:p>
+    <w:p>
+      <w:pPr>
+        <w:pStyle w:val="paragraph"/>
+        <w:spacing w:before="0" w:beforeAutospacing="0" w:after="0" w:afterAutospacing="0"/>
+        <w:textAlignment w:val="baseline"/>
+        <w:rPr>
+          <w:rStyle w:val="normaltextrun"/>
+        </w:rPr>
+      </w:pPr>
+    </w:p>
+    <w:p>
+      <w:pPr>
+        <w:pStyle w:val="paragraph"/>
+        <w:spacing w:before="0" w:beforeAutospacing="0" w:after="0" w:afterAutospacing="0"/>
+        <w:textAlignment w:val="baseline"/>
+        <w:rPr>
+          <w:rStyle w:val="normaltextrun"/>
+        </w:rPr>
+      </w:pPr>
+      <w:r>
+        <w:rPr>
+          <w:noProof/>
+        </w:rPr>
+        <w:drawing>
+          <wp:anchor distT="0" distB="0" distL="114300" distR="114300" simplePos="0" relativeHeight="251715584" behindDoc="0" locked="0" layoutInCell="1" allowOverlap="1" wp14:anchorId="61EC81AA" wp14:editId="49373C83">
+            <wp:simplePos x="0" y="0"/>
+            <wp:positionH relativeFrom="column">
+              <wp:posOffset>0</wp:posOffset>
+            </wp:positionH>
+            <wp:positionV relativeFrom="paragraph">
+              <wp:posOffset>-79375</wp:posOffset>
+            </wp:positionV>
+            <wp:extent cx="1951990" cy="3030220"/>
+            <wp:effectExtent l="0" t="0" r="3810" b="5080"/>
+            <wp:wrapSquare wrapText="bothSides"/>
+            <wp:docPr id="38" name="Picture 38" descr="Graphical user interface, text&#10;&#10;Description automatically generated"/>
+            <wp:cNvGraphicFramePr>
+              <a:graphicFrameLocks xmlns:a="http://schemas.openxmlformats.org/drawingml/2006/main" noChangeAspect="1"/>
+            </wp:cNvGraphicFramePr>
+            <a:graphic xmlns:a="http://schemas.openxmlformats.org/drawingml/2006/main">
+              <a:graphicData uri="http://schemas.openxmlformats.org/drawingml/2006/picture">
+                <pic:pic xmlns:pic="http://schemas.openxmlformats.org/drawingml/2006/picture">
+                  <pic:nvPicPr>
+                    <pic:cNvPr id="38" name="Picture 38" descr="Graphical user interface, text&#10;&#10;Description automatically generated"/>
+                    <pic:cNvPicPr/>
+                  </pic:nvPicPr>
+                  <pic:blipFill>
+                    <a:blip r:embed="rId22">
+                      <a:extLst>
+                        <a:ext uri="{28A0092B-C50C-407E-A947-70E740481C1C}">
+                          <a14:useLocalDpi xmlns:a14="http://schemas.microsoft.com/office/drawing/2010/main" val="0"/>
+                        </a:ext>
+                      </a:extLst>
+                    </a:blip>
+                    <a:stretch>
+                      <a:fillRect/>
+                    </a:stretch>
+                  </pic:blipFill>
+                  <pic:spPr>
+                    <a:xfrm>
+                      <a:off x="0" y="0"/>
+                      <a:ext cx="1951990" cy="3030220"/>
+                    </a:xfrm>
+                    <a:prstGeom prst="rect">
+                      <a:avLst/>
+                    </a:prstGeom>
+                  </pic:spPr>
+                </pic:pic>
+              </a:graphicData>
+            </a:graphic>
+            <wp14:sizeRelH relativeFrom="page">
+              <wp14:pctWidth>0</wp14:pctWidth>
+            </wp14:sizeRelH>
+            <wp14:sizeRelV relativeFrom="page">
+              <wp14:pctHeight>0</wp14:pctHeight>
+            </wp14:sizeRelV>
+          </wp:anchor>
+        </w:drawing>
+      </w:r>
+      <w:r>
+        <w:rPr>
+          <w:rStyle w:val="normaltextrun"/>
+        </w:rPr>
+        <w:t xml:space="preserve">If you </w:t>
+      </w:r>
+      <w:proofErr w:type="gramStart"/>
+      <w:r>
+        <w:rPr>
+          <w:rStyle w:val="normaltextrun"/>
+        </w:rPr>
+        <w:t>take a look</w:t>
+      </w:r>
+      <w:proofErr w:type="gramEnd"/>
+      <w:r>
+        <w:rPr>
+          <w:rStyle w:val="normaltextrun"/>
+        </w:rPr>
+        <w:t xml:space="preserve"> at the HOS1 folder, we can see that there is a </w:t>
+      </w:r>
+      <w:proofErr w:type="spellStart"/>
+      <w:r>
+        <w:rPr>
+          <w:rStyle w:val="normaltextrun"/>
+        </w:rPr>
+        <w:t>package.json</w:t>
+      </w:r>
+      <w:proofErr w:type="spellEnd"/>
+      <w:r>
+        <w:rPr>
+          <w:rStyle w:val="normaltextrun"/>
+        </w:rPr>
+        <w:t xml:space="preserve"> file</w:t>
+      </w:r>
+      <w:r>
+        <w:rPr>
+          <w:rStyle w:val="normaltextrun"/>
+        </w:rPr>
+        <w:t>, and public and src folders, which contain several JavaScript files, an HTML file, and CSS files.</w:t>
+      </w:r>
+    </w:p>
+    <w:p>
+      <w:pPr>
+        <w:pStyle w:val="paragraph"/>
+        <w:spacing w:before="0" w:beforeAutospacing="0" w:after="0" w:afterAutospacing="0"/>
+        <w:textAlignment w:val="baseline"/>
+        <w:rPr>
+          <w:rStyle w:val="normaltextrun"/>
+        </w:rPr>
+      </w:pPr>
+    </w:p>
+    <w:p>
+      <w:pPr>
+        <w:pStyle w:val="paragraph"/>
+        <w:spacing w:before="0" w:beforeAutospacing="0" w:after="0" w:afterAutospacing="0"/>
+        <w:textAlignment w:val="baseline"/>
+        <w:rPr>
+          <w:rStyle w:val="normaltextrun"/>
+        </w:rPr>
+      </w:pPr>
+      <w:r>
+        <w:rPr>
+          <w:rStyle w:val="normaltextrun"/>
+        </w:rPr>
+        <w:t>These are the default setup, which was set</w:t>
+      </w:r>
+      <w:r>
+        <w:rPr>
+          <w:rStyle w:val="normaltextrun"/>
+        </w:rPr>
+        <w:t xml:space="preserve">up with </w:t>
+      </w:r>
+      <w:hyperlink r:id="rId23" w:history="1">
+        <w:r>
+          <w:rPr>
+            <w:rStyle w:val="Hyperlink"/>
+          </w:rPr>
+          <w:t>Create React App</w:t>
+        </w:r>
+      </w:hyperlink>
+      <w:r>
+        <w:rPr>
+          <w:rStyle w:val="normaltextrun"/>
+        </w:rPr>
+        <w:t xml:space="preserve">, which </w:t>
+      </w:r>
+      <w:r>
+        <w:rPr>
+          <w:rStyle w:val="normaltextrun"/>
+        </w:rPr>
+        <w:t xml:space="preserve">is an officially supported way to create </w:t>
+      </w:r>
+      <w:proofErr w:type="gramStart"/>
+      <w:r>
+        <w:rPr>
+          <w:rStyle w:val="normaltextrun"/>
+        </w:rPr>
+        <w:t>single-page</w:t>
+      </w:r>
+      <w:proofErr w:type="gramEnd"/>
+      <w:r>
+        <w:rPr>
+          <w:rStyle w:val="normaltextrun"/>
+        </w:rPr>
+        <w:t xml:space="preserve"> React applications. It sets up your development environment so that you can use the latest JavaScript features, provides a nice developer experience, and optimizes your app for production.</w:t>
+      </w:r>
+    </w:p>
+    <w:p>
+      <w:pPr>
+        <w:pStyle w:val="paragraph"/>
+        <w:spacing w:before="0" w:beforeAutospacing="0" w:after="0" w:afterAutospacing="0"/>
+        <w:textAlignment w:val="baseline"/>
+        <w:rPr>
+          <w:rStyle w:val="normaltextrun"/>
+        </w:rPr>
+      </w:pPr>
+    </w:p>
+    <w:p>
+      <w:pPr>
+        <w:pStyle w:val="paragraph"/>
+        <w:spacing w:before="0" w:beforeAutospacing="0" w:after="0" w:afterAutospacing="0"/>
+        <w:textAlignment w:val="baseline"/>
+        <w:rPr>
+          <w:rStyle w:val="normaltextrun"/>
+        </w:rPr>
+      </w:pPr>
+      <w:r>
+        <w:rPr>
+          <w:rStyle w:val="normaltextrun"/>
+        </w:rPr>
+        <w:t>We will explore some files to get a better understanding later.</w:t>
+      </w:r>
+    </w:p>
+    <w:p>
+      <w:pPr>
+        <w:pStyle w:val="paragraph"/>
+        <w:spacing w:before="0" w:beforeAutospacing="0" w:after="0" w:afterAutospacing="0"/>
+        <w:textAlignment w:val="baseline"/>
+        <w:rPr>
+          <w:rStyle w:val="normaltextrun"/>
+        </w:rPr>
+      </w:pPr>
+    </w:p>
+    <w:p>
+      <w:pPr>
+        <w:pStyle w:val="paragraph"/>
+        <w:spacing w:before="0" w:beforeAutospacing="0" w:after="0" w:afterAutospacing="0"/>
+        <w:textAlignment w:val="baseline"/>
+        <w:rPr>
+          <w:rStyle w:val="normaltextrun"/>
+        </w:rPr>
+      </w:pPr>
+    </w:p>
+    <w:p>
+      <w:pPr>
+        <w:pStyle w:val="paragraph"/>
+        <w:spacing w:before="0" w:beforeAutospacing="0" w:after="0" w:afterAutospacing="0"/>
+        <w:textAlignment w:val="baseline"/>
+        <w:rPr>
+          <w:rStyle w:val="normaltextrun"/>
+        </w:rPr>
+      </w:pPr>
+    </w:p>
+    <w:p>
+      <w:pPr>
+        <w:pStyle w:val="paragraph"/>
+        <w:spacing w:before="0" w:beforeAutospacing="0" w:after="0" w:afterAutospacing="0"/>
+        <w:textAlignment w:val="baseline"/>
+        <w:rPr>
+          <w:rStyle w:val="normaltextrun"/>
+        </w:rPr>
+      </w:pPr>
+    </w:p>
+    <w:p>
+      <w:pPr>
+        <w:pStyle w:val="paragraph"/>
+        <w:spacing w:before="0" w:beforeAutospacing="0" w:after="0" w:afterAutospacing="0"/>
+        <w:textAlignment w:val="baseline"/>
+        <w:rPr>
+          <w:rStyle w:val="normaltextrun"/>
+        </w:rPr>
+      </w:pPr>
+    </w:p>
+    <w:p>
+      <w:pPr>
+        <w:pStyle w:val="paragraph"/>
+        <w:spacing w:before="0" w:beforeAutospacing="0" w:after="0" w:afterAutospacing="0"/>
+        <w:textAlignment w:val="baseline"/>
+        <w:rPr>
+          <w:rStyle w:val="normaltextrun"/>
+        </w:rPr>
+      </w:pPr>
+      <w:r>
+        <w:rPr>
+          <w:rStyle w:val="normaltextrun"/>
+        </w:rPr>
+        <w:lastRenderedPageBreak/>
+        <w:t xml:space="preserve"> &gt; Open Terminal and change your current directly to HOS1/my-app </w:t>
+      </w:r>
+    </w:p>
+    <w:p>
+      <w:pPr>
+        <w:pStyle w:val="paragraph"/>
+        <w:spacing w:before="0" w:beforeAutospacing="0" w:after="0" w:afterAutospacing="0"/>
+        <w:textAlignment w:val="baseline"/>
+        <w:rPr>
+          <w:rStyle w:val="normaltextrun"/>
+        </w:rPr>
+      </w:pPr>
+      <w:r>
+        <w:rPr>
+          <w:rStyle w:val="normaltextrun"/>
+        </w:rPr>
+        <w:tab/>
+      </w:r>
+    </w:p>
+    <w:p>
+      <w:pPr>
+        <w:pStyle w:val="paragraph"/>
+        <w:spacing w:before="0" w:beforeAutospacing="0" w:after="0" w:afterAutospacing="0"/>
+        <w:ind w:firstLine="720"/>
+        <w:textAlignment w:val="baseline"/>
+        <w:rPr>
+          <w:rStyle w:val="normaltextrun"/>
+        </w:rPr>
+      </w:pPr>
+      <w:r>
+        <w:rPr>
+          <w:rStyle w:val="normaltextrun"/>
+        </w:rPr>
+        <w:t xml:space="preserve">* if the Terminal did not open automatically, click </w:t>
+      </w:r>
+      <w:r>
+        <w:rPr>
+          <w:rStyle w:val="normaltextrun"/>
+        </w:rPr>
+        <w:t>≡</w:t>
+      </w:r>
+      <w:r>
+        <w:rPr>
+          <w:rStyle w:val="normaltextrun"/>
+        </w:rPr>
+        <w:t xml:space="preserve"> and New Terminal</w:t>
+      </w:r>
+    </w:p>
+    <w:p>
+      <w:pPr>
+        <w:pStyle w:val="paragraph"/>
+        <w:spacing w:before="0" w:beforeAutospacing="0" w:after="0" w:afterAutospacing="0"/>
+        <w:textAlignment w:val="baseline"/>
+        <w:rPr>
+          <w:rStyle w:val="normaltextrun"/>
+          <w:sz w:val="22"/>
+          <w:szCs w:val="22"/>
+        </w:rPr>
+      </w:pPr>
+      <w:r>
+        <w:rPr>
+          <w:rFonts w:ascii="Segoe UI" w:hAnsi="Segoe UI" w:cs="Segoe UI"/>
+          <w:noProof/>
+          <w:sz w:val="18"/>
+          <w:szCs w:val="18"/>
+        </w:rPr>
+        <w:drawing>
+          <wp:anchor distT="0" distB="0" distL="114300" distR="114300" simplePos="0" relativeHeight="251711488" behindDoc="0" locked="0" layoutInCell="1" allowOverlap="1" wp14:anchorId="7B454E83" wp14:editId="3EBA26DE">
+            <wp:simplePos x="0" y="0"/>
+            <wp:positionH relativeFrom="column">
+              <wp:posOffset>539115</wp:posOffset>
+            </wp:positionH>
+            <wp:positionV relativeFrom="paragraph">
+              <wp:posOffset>95885</wp:posOffset>
+            </wp:positionV>
+            <wp:extent cx="3625215" cy="1593850"/>
+            <wp:effectExtent l="0" t="0" r="0" b="6350"/>
+            <wp:wrapSquare wrapText="bothSides"/>
+            <wp:docPr id="11" name="Picture 11"/>
+            <wp:cNvGraphicFramePr>
+              <a:graphicFrameLocks xmlns:a="http://schemas.openxmlformats.org/drawingml/2006/main" noChangeAspect="1"/>
+            </wp:cNvGraphicFramePr>
+            <a:graphic xmlns:a="http://schemas.openxmlformats.org/drawingml/2006/main">
+              <a:graphicData uri="http://schemas.openxmlformats.org/drawingml/2006/picture">
+                <pic:pic xmlns:pic="http://schemas.openxmlformats.org/drawingml/2006/picture">
+                  <pic:nvPicPr>
+                    <pic:cNvPr id="11" name="Picture 11"/>
+                    <pic:cNvPicPr/>
+                  </pic:nvPicPr>
+                  <pic:blipFill>
+                    <a:blip r:embed="rId24">
+                      <a:extLst>
+                        <a:ext uri="{28A0092B-C50C-407E-A947-70E740481C1C}">
+                          <a14:useLocalDpi xmlns:a14="http://schemas.microsoft.com/office/drawing/2010/main" val="0"/>
+                        </a:ext>
+                      </a:extLst>
+                    </a:blip>
+                    <a:stretch>
+                      <a:fillRect/>
+                    </a:stretch>
+                  </pic:blipFill>
+                  <pic:spPr>
+                    <a:xfrm>
+                      <a:off x="0" y="0"/>
+                      <a:ext cx="3625215" cy="1593850"/>
+                    </a:xfrm>
+                    <a:prstGeom prst="rect">
+                      <a:avLst/>
+                    </a:prstGeom>
+                  </pic:spPr>
+                </pic:pic>
+              </a:graphicData>
+            </a:graphic>
+            <wp14:sizeRelH relativeFrom="page">
+              <wp14:pctWidth>0</wp14:pctWidth>
+            </wp14:sizeRelH>
+            <wp14:sizeRelV relativeFrom="page">
+              <wp14:pctHeight>0</wp14:pctHeight>
+            </wp14:sizeRelV>
+          </wp:anchor>
+        </w:drawing>
+      </w:r>
+    </w:p>
+    <w:p>
+      <w:pPr>
+        <w:pStyle w:val="paragraph"/>
+        <w:spacing w:before="0" w:beforeAutospacing="0" w:after="0" w:afterAutospacing="0"/>
+        <w:textAlignment w:val="baseline"/>
+        <w:rPr>
+          <w:rStyle w:val="normaltextrun"/>
+          <w:sz w:val="22"/>
+          <w:szCs w:val="22"/>
+        </w:rPr>
+      </w:pPr>
+    </w:p>
+    <w:p>
+      <w:pPr>
+        <w:pStyle w:val="paragraph"/>
+        <w:spacing w:before="0" w:beforeAutospacing="0" w:after="0" w:afterAutospacing="0"/>
+        <w:textAlignment w:val="baseline"/>
+        <w:rPr>
+          <w:rStyle w:val="normaltextrun"/>
+          <w:sz w:val="22"/>
+          <w:szCs w:val="22"/>
+        </w:rPr>
+      </w:pPr>
+    </w:p>
+    <w:p>
+      <w:pPr>
+        <w:pStyle w:val="paragraph"/>
+        <w:spacing w:before="0" w:beforeAutospacing="0" w:after="0" w:afterAutospacing="0"/>
+        <w:textAlignment w:val="baseline"/>
+        <w:rPr>
+          <w:rStyle w:val="normaltextrun"/>
+          <w:sz w:val="22"/>
+          <w:szCs w:val="22"/>
+        </w:rPr>
+      </w:pPr>
+    </w:p>
+    <w:p>
+      <w:pPr>
+        <w:pStyle w:val="paragraph"/>
+        <w:spacing w:before="0" w:beforeAutospacing="0" w:after="0" w:afterAutospacing="0"/>
+        <w:textAlignment w:val="baseline"/>
+        <w:rPr>
+          <w:rStyle w:val="normaltextrun"/>
+          <w:sz w:val="22"/>
+          <w:szCs w:val="22"/>
+        </w:rPr>
+      </w:pPr>
+    </w:p>
+    <w:p>
+      <w:pPr>
+        <w:pStyle w:val="paragraph"/>
+        <w:spacing w:before="0" w:beforeAutospacing="0" w:after="0" w:afterAutospacing="0"/>
+        <w:textAlignment w:val="baseline"/>
+        <w:rPr>
+          <w:rStyle w:val="normaltextrun"/>
+          <w:sz w:val="22"/>
+          <w:szCs w:val="22"/>
+        </w:rPr>
+      </w:pPr>
+    </w:p>
+    <w:p>
+      <w:pPr>
+        <w:pStyle w:val="paragraph"/>
+        <w:spacing w:before="0" w:beforeAutospacing="0" w:after="0" w:afterAutospacing="0"/>
+        <w:textAlignment w:val="baseline"/>
+        <w:rPr>
+          <w:rStyle w:val="normaltextrun"/>
+          <w:sz w:val="22"/>
+          <w:szCs w:val="22"/>
+        </w:rPr>
+      </w:pPr>
+    </w:p>
+    <w:p>
+      <w:pPr>
+        <w:pStyle w:val="paragraph"/>
+        <w:spacing w:before="0" w:beforeAutospacing="0" w:after="0" w:afterAutospacing="0"/>
+        <w:textAlignment w:val="baseline"/>
+        <w:rPr>
+          <w:rStyle w:val="normaltextrun"/>
+          <w:sz w:val="22"/>
+          <w:szCs w:val="22"/>
+        </w:rPr>
+      </w:pPr>
+    </w:p>
+    <w:p>
+      <w:pPr>
+        <w:pStyle w:val="paragraph"/>
+        <w:spacing w:before="0" w:beforeAutospacing="0" w:after="0" w:afterAutospacing="0"/>
+        <w:textAlignment w:val="baseline"/>
+        <w:rPr>
+          <w:rStyle w:val="normaltextrun"/>
+          <w:sz w:val="22"/>
+          <w:szCs w:val="22"/>
+        </w:rPr>
+      </w:pPr>
+    </w:p>
+    <w:p>
+      <w:pPr>
+        <w:pStyle w:val="paragraph"/>
+        <w:spacing w:before="0" w:beforeAutospacing="0" w:after="0" w:afterAutospacing="0"/>
+        <w:textAlignment w:val="baseline"/>
+        <w:rPr>
+          <w:rStyle w:val="normaltextrun"/>
+          <w:sz w:val="22"/>
+          <w:szCs w:val="22"/>
+        </w:rPr>
+      </w:pPr>
+    </w:p>
+    <w:p>
+      <w:pPr>
+        <w:pStyle w:val="paragraph"/>
+        <w:spacing w:before="0" w:beforeAutospacing="0" w:after="0" w:afterAutospacing="0"/>
+        <w:textAlignment w:val="baseline"/>
+        <w:rPr>
+          <w:rStyle w:val="normaltextrun"/>
+          <w:sz w:val="22"/>
+          <w:szCs w:val="22"/>
+        </w:rPr>
+      </w:pPr>
+    </w:p>
+    <w:p>
+      <w:pPr>
+        <w:pStyle w:val="paragraph"/>
+        <w:spacing w:before="0" w:beforeAutospacing="0" w:after="0" w:afterAutospacing="0"/>
+        <w:textAlignment w:val="baseline"/>
+        <w:rPr>
+          <w:rStyle w:val="normaltextrun"/>
+          <w:sz w:val="22"/>
+          <w:szCs w:val="22"/>
+        </w:rPr>
+      </w:pPr>
+      <w:r>
+        <w:rPr>
+          <w:rFonts w:ascii="Segoe UI" w:hAnsi="Segoe UI" w:cs="Segoe UI"/>
+          <w:noProof/>
+          <w:sz w:val="18"/>
+          <w:szCs w:val="18"/>
+        </w:rPr>
+        <w:drawing>
+          <wp:anchor distT="0" distB="0" distL="114300" distR="114300" simplePos="0" relativeHeight="251710464" behindDoc="0" locked="0" layoutInCell="1" allowOverlap="1" wp14:anchorId="32B8EC56" wp14:editId="76D03676">
+            <wp:simplePos x="0" y="0"/>
+            <wp:positionH relativeFrom="column">
+              <wp:posOffset>1774190</wp:posOffset>
+            </wp:positionH>
+            <wp:positionV relativeFrom="paragraph">
+              <wp:posOffset>156162</wp:posOffset>
+            </wp:positionV>
+            <wp:extent cx="3610610" cy="758825"/>
+            <wp:effectExtent l="0" t="0" r="0" b="3175"/>
+            <wp:wrapSquare wrapText="bothSides"/>
+            <wp:docPr id="23" name="Picture 23" descr="Graphical user interface, text, application&#10;&#10;Description automatically generated"/>
+            <wp:cNvGraphicFramePr>
+              <a:graphicFrameLocks xmlns:a="http://schemas.openxmlformats.org/drawingml/2006/main" noChangeAspect="1"/>
+            </wp:cNvGraphicFramePr>
+            <a:graphic xmlns:a="http://schemas.openxmlformats.org/drawingml/2006/main">
+              <a:graphicData uri="http://schemas.openxmlformats.org/drawingml/2006/picture">
+                <pic:pic xmlns:pic="http://schemas.openxmlformats.org/drawingml/2006/picture">
+                  <pic:nvPicPr>
+                    <pic:cNvPr id="23" name="Picture 23" descr="Graphical user interface, text, application&#10;&#10;Description automatically generated"/>
+                    <pic:cNvPicPr/>
+                  </pic:nvPicPr>
+                  <pic:blipFill>
+                    <a:blip r:embed="rId25">
+                      <a:extLst>
+                        <a:ext uri="{28A0092B-C50C-407E-A947-70E740481C1C}">
+                          <a14:useLocalDpi xmlns:a14="http://schemas.microsoft.com/office/drawing/2010/main" val="0"/>
+                        </a:ext>
+                      </a:extLst>
+                    </a:blip>
+                    <a:stretch>
+                      <a:fillRect/>
+                    </a:stretch>
+                  </pic:blipFill>
+                  <pic:spPr>
+                    <a:xfrm>
+                      <a:off x="0" y="0"/>
+                      <a:ext cx="3610610" cy="758825"/>
+                    </a:xfrm>
+                    <a:prstGeom prst="rect">
+                      <a:avLst/>
+                    </a:prstGeom>
+                  </pic:spPr>
+                </pic:pic>
+              </a:graphicData>
+            </a:graphic>
+            <wp14:sizeRelH relativeFrom="page">
+              <wp14:pctWidth>0</wp14:pctWidth>
+            </wp14:sizeRelH>
+            <wp14:sizeRelV relativeFrom="page">
+              <wp14:pctHeight>0</wp14:pctHeight>
+            </wp14:sizeRelV>
+          </wp:anchor>
+        </w:drawing>
+      </w:r>
+      <w:r>
+        <w:rPr>
+          <w:rStyle w:val="normaltextrun"/>
+          <w:sz w:val="22"/>
+          <w:szCs w:val="22"/>
+        </w:rPr>
+        <w:tab/>
+      </w:r>
+    </w:p>
+    <w:p>
+      <w:pPr>
+        <w:pStyle w:val="paragraph"/>
+        <w:spacing w:before="0" w:beforeAutospacing="0" w:after="0" w:afterAutospacing="0"/>
+        <w:ind w:firstLine="720"/>
+        <w:textAlignment w:val="baseline"/>
+        <w:rPr>
+          <w:rStyle w:val="normaltextrun"/>
+          <w:sz w:val="22"/>
+          <w:szCs w:val="22"/>
+        </w:rPr>
+      </w:pPr>
+    </w:p>
+    <w:p>
+      <w:pPr>
+        <w:pStyle w:val="paragraph"/>
+        <w:spacing w:before="0" w:beforeAutospacing="0" w:after="0" w:afterAutospacing="0"/>
+        <w:ind w:left="720"/>
+        <w:textAlignment w:val="baseline"/>
+        <w:rPr>
+          <w:rStyle w:val="normaltextrun"/>
+          <w:b/>
+          <w:bCs/>
+        </w:rPr>
+      </w:pPr>
+      <w:r>
+        <w:rPr>
+          <w:rStyle w:val="normaltextrun"/>
+          <w:b/>
+          <w:bCs/>
+        </w:rPr>
+        <w:t xml:space="preserve">$ </w:t>
+      </w:r>
+      <w:r>
+        <w:rPr>
+          <w:rStyle w:val="normaltextrun"/>
+          <w:b/>
+          <w:bCs/>
+        </w:rPr>
+        <w:t>cd HOS01/</w:t>
+      </w:r>
+    </w:p>
+    <w:p>
+      <w:pPr>
+        <w:pStyle w:val="paragraph"/>
+        <w:spacing w:before="0" w:beforeAutospacing="0" w:after="0" w:afterAutospacing="0"/>
+        <w:textAlignment w:val="baseline"/>
+        <w:rPr>
+          <w:rStyle w:val="normaltextrun"/>
+          <w:b/>
+          <w:bCs/>
+        </w:rPr>
+      </w:pPr>
+      <w:r>
+        <w:rPr>
+          <w:rStyle w:val="normaltextrun"/>
+          <w:b/>
+          <w:bCs/>
+        </w:rPr>
+        <w:tab/>
+      </w:r>
+      <w:r>
+        <w:rPr>
+          <w:rStyle w:val="normaltextrun"/>
+          <w:b/>
+          <w:bCs/>
+        </w:rPr>
+        <w:t xml:space="preserve">$ </w:t>
+      </w:r>
+      <w:r>
+        <w:rPr>
+          <w:rStyle w:val="normaltextrun"/>
+          <w:b/>
+          <w:bCs/>
+        </w:rPr>
+        <w:t>cd my-app/</w:t>
+      </w:r>
     </w:p>
     <w:p>
       <w:pPr>
@@ -2369,9 +3368,1056 @@
           <w:szCs w:val="18"/>
         </w:rPr>
       </w:pPr>
+      <w:r>
+        <w:rPr>
+          <w:rFonts w:ascii="Segoe UI" w:hAnsi="Segoe UI" w:cs="Segoe UI"/>
+          <w:sz w:val="18"/>
+          <w:szCs w:val="18"/>
+        </w:rPr>
+        <w:t xml:space="preserve"> </w:t>
+      </w:r>
+    </w:p>
+    <w:p>
+      <w:pPr>
+        <w:pStyle w:val="paragraph"/>
+        <w:spacing w:before="0" w:beforeAutospacing="0" w:after="0" w:afterAutospacing="0"/>
+        <w:textAlignment w:val="baseline"/>
+        <w:rPr>
+          <w:rStyle w:val="normaltextrun"/>
+        </w:rPr>
+      </w:pPr>
+      <w:r>
+        <w:rPr>
+          <w:rStyle w:val="normaltextrun"/>
+        </w:rPr>
+        <w:t xml:space="preserve">&gt; </w:t>
+      </w:r>
+      <w:r>
+        <w:rPr>
+          <w:rStyle w:val="normaltextrun"/>
+        </w:rPr>
+        <w:t xml:space="preserve">then type </w:t>
+      </w:r>
+      <w:r>
+        <w:rPr>
+          <w:rStyle w:val="normaltextrun"/>
+          <w:b/>
+        </w:rPr>
+        <w:t xml:space="preserve">$ </w:t>
+      </w:r>
+      <w:proofErr w:type="spellStart"/>
+      <w:r>
+        <w:rPr>
+          <w:rStyle w:val="normaltextrun"/>
+          <w:b/>
+        </w:rPr>
+        <w:t>npm</w:t>
+      </w:r>
+      <w:proofErr w:type="spellEnd"/>
+      <w:r>
+        <w:rPr>
+          <w:rStyle w:val="normaltextrun"/>
+          <w:b/>
+        </w:rPr>
+        <w:t xml:space="preserve"> install</w:t>
+      </w:r>
+      <w:r>
+        <w:rPr>
+          <w:rStyle w:val="normaltextrun"/>
+        </w:rPr>
+        <w:t xml:space="preserve"> </w:t>
+      </w:r>
+    </w:p>
+    <w:p>
+      <w:pPr>
+        <w:pStyle w:val="paragraph"/>
+        <w:spacing w:before="0" w:beforeAutospacing="0" w:after="0" w:afterAutospacing="0"/>
+        <w:textAlignment w:val="baseline"/>
+        <w:rPr>
+          <w:rFonts w:ascii="Segoe UI" w:hAnsi="Segoe UI" w:cs="Segoe UI"/>
+          <w:sz w:val="18"/>
+          <w:szCs w:val="18"/>
+        </w:rPr>
+      </w:pPr>
+      <w:r>
+        <w:rPr>
+          <w:rFonts w:ascii="Segoe UI" w:hAnsi="Segoe UI" w:cs="Segoe UI"/>
+          <w:noProof/>
+          <w:sz w:val="18"/>
+          <w:szCs w:val="18"/>
+        </w:rPr>
+        <w:drawing>
+          <wp:anchor distT="0" distB="0" distL="114300" distR="114300" simplePos="0" relativeHeight="251712512" behindDoc="0" locked="0" layoutInCell="1" allowOverlap="1" wp14:anchorId="74B95BD4" wp14:editId="0BD7356C">
+            <wp:simplePos x="0" y="0"/>
+            <wp:positionH relativeFrom="column">
+              <wp:posOffset>1283677</wp:posOffset>
+            </wp:positionH>
+            <wp:positionV relativeFrom="paragraph">
+              <wp:posOffset>152400</wp:posOffset>
+            </wp:positionV>
+            <wp:extent cx="1422400" cy="279400"/>
+            <wp:effectExtent l="0" t="0" r="0" b="0"/>
+            <wp:wrapSquare wrapText="bothSides"/>
+            <wp:docPr id="32" name="Picture 32"/>
+            <wp:cNvGraphicFramePr>
+              <a:graphicFrameLocks xmlns:a="http://schemas.openxmlformats.org/drawingml/2006/main" noChangeAspect="1"/>
+            </wp:cNvGraphicFramePr>
+            <a:graphic xmlns:a="http://schemas.openxmlformats.org/drawingml/2006/main">
+              <a:graphicData uri="http://schemas.openxmlformats.org/drawingml/2006/picture">
+                <pic:pic xmlns:pic="http://schemas.openxmlformats.org/drawingml/2006/picture">
+                  <pic:nvPicPr>
+                    <pic:cNvPr id="32" name="Picture 32"/>
+                    <pic:cNvPicPr/>
+                  </pic:nvPicPr>
+                  <pic:blipFill>
+                    <a:blip r:embed="rId26">
+                      <a:extLst>
+                        <a:ext uri="{28A0092B-C50C-407E-A947-70E740481C1C}">
+                          <a14:useLocalDpi xmlns:a14="http://schemas.microsoft.com/office/drawing/2010/main" val="0"/>
+                        </a:ext>
+                      </a:extLst>
+                    </a:blip>
+                    <a:stretch>
+                      <a:fillRect/>
+                    </a:stretch>
+                  </pic:blipFill>
+                  <pic:spPr>
+                    <a:xfrm>
+                      <a:off x="0" y="0"/>
+                      <a:ext cx="1422400" cy="279400"/>
+                    </a:xfrm>
+                    <a:prstGeom prst="rect">
+                      <a:avLst/>
+                    </a:prstGeom>
+                  </pic:spPr>
+                </pic:pic>
+              </a:graphicData>
+            </a:graphic>
+            <wp14:sizeRelH relativeFrom="page">
+              <wp14:pctWidth>0</wp14:pctWidth>
+            </wp14:sizeRelH>
+            <wp14:sizeRelV relativeFrom="page">
+              <wp14:pctHeight>0</wp14:pctHeight>
+            </wp14:sizeRelV>
+          </wp:anchor>
+        </w:drawing>
+      </w:r>
+    </w:p>
+    <w:p>
+      <w:pPr>
+        <w:pStyle w:val="paragraph"/>
+        <w:spacing w:before="0" w:beforeAutospacing="0" w:after="0" w:afterAutospacing="0"/>
+        <w:textAlignment w:val="baseline"/>
+        <w:rPr>
+          <w:rFonts w:ascii="Segoe UI" w:hAnsi="Segoe UI" w:cs="Segoe UI"/>
+          <w:sz w:val="18"/>
+          <w:szCs w:val="18"/>
+        </w:rPr>
+      </w:pPr>
+    </w:p>
+    <w:p>
+      <w:pPr>
+        <w:pStyle w:val="paragraph"/>
+        <w:spacing w:before="0" w:beforeAutospacing="0" w:after="0" w:afterAutospacing="0"/>
+        <w:textAlignment w:val="baseline"/>
+        <w:rPr>
+          <w:rFonts w:ascii="Segoe UI" w:hAnsi="Segoe UI" w:cs="Segoe UI"/>
+          <w:sz w:val="18"/>
+          <w:szCs w:val="18"/>
+        </w:rPr>
+      </w:pPr>
+    </w:p>
+    <w:p>
+      <w:pPr>
+        <w:pStyle w:val="paragraph"/>
+        <w:spacing w:before="0" w:beforeAutospacing="0" w:after="0" w:afterAutospacing="0"/>
+        <w:textAlignment w:val="baseline"/>
+        <w:rPr>
+          <w:rFonts w:ascii="Segoe UI" w:hAnsi="Segoe UI" w:cs="Segoe UI"/>
+          <w:sz w:val="18"/>
+          <w:szCs w:val="18"/>
+        </w:rPr>
+      </w:pPr>
+    </w:p>
+    <w:p>
+      <w:pPr>
+        <w:pStyle w:val="paragraph"/>
+        <w:spacing w:before="0" w:beforeAutospacing="0" w:after="0" w:afterAutospacing="0"/>
+        <w:textAlignment w:val="baseline"/>
+        <w:rPr>
+          <w:rStyle w:val="normaltextrun"/>
+        </w:rPr>
+      </w:pPr>
+      <w:r>
+        <w:rPr>
+          <w:rFonts w:ascii="Segoe UI" w:hAnsi="Segoe UI" w:cs="Segoe UI"/>
+        </w:rPr>
+        <w:t xml:space="preserve"> </w:t>
+      </w:r>
+      <w:r>
+        <w:rPr>
+          <w:rStyle w:val="normaltextrun"/>
+        </w:rPr>
+        <w:t>&gt; the</w:t>
+      </w:r>
+      <w:r>
+        <w:rPr>
+          <w:rStyle w:val="normaltextrun"/>
+        </w:rPr>
+        <w:t xml:space="preserve"> </w:t>
+      </w:r>
+      <w:proofErr w:type="spellStart"/>
+      <w:r>
+        <w:rPr>
+          <w:rStyle w:val="normaltextrun"/>
+        </w:rPr>
+        <w:t>npm</w:t>
+      </w:r>
+      <w:proofErr w:type="spellEnd"/>
+      <w:r>
+        <w:rPr>
+          <w:rStyle w:val="normaltextrun"/>
+        </w:rPr>
+        <w:t xml:space="preserve"> install command will create </w:t>
+      </w:r>
+      <w:proofErr w:type="spellStart"/>
+      <w:r>
+        <w:rPr>
+          <w:rStyle w:val="normaltextrun"/>
+          <w:b/>
+          <w:bCs/>
+        </w:rPr>
+        <w:t>node_modules</w:t>
+      </w:r>
+      <w:proofErr w:type="spellEnd"/>
+      <w:r>
+        <w:rPr>
+          <w:rStyle w:val="normaltextrun"/>
+        </w:rPr>
+        <w:t xml:space="preserve"> file in my-app folder</w:t>
+      </w:r>
+    </w:p>
+    <w:p>
+      <w:pPr>
+        <w:pStyle w:val="paragraph"/>
+        <w:spacing w:before="0" w:beforeAutospacing="0" w:after="0" w:afterAutospacing="0"/>
+        <w:textAlignment w:val="baseline"/>
+        <w:rPr>
+          <w:rFonts w:ascii="Segoe UI" w:hAnsi="Segoe UI" w:cs="Segoe UI"/>
+          <w:sz w:val="18"/>
+          <w:szCs w:val="18"/>
+        </w:rPr>
+      </w:pPr>
+    </w:p>
+    <w:p>
+      <w:pPr>
+        <w:pStyle w:val="paragraph"/>
+        <w:spacing w:before="0" w:beforeAutospacing="0" w:after="0" w:afterAutospacing="0"/>
+        <w:textAlignment w:val="baseline"/>
+        <w:rPr>
+          <w:rFonts w:ascii="Segoe UI" w:hAnsi="Segoe UI" w:cs="Segoe UI"/>
+          <w:sz w:val="18"/>
+          <w:szCs w:val="18"/>
+        </w:rPr>
+      </w:pPr>
+      <w:r>
+        <w:rPr>
+          <w:rFonts w:ascii="Segoe UI" w:hAnsi="Segoe UI" w:cs="Segoe UI"/>
+          <w:noProof/>
+          <w:sz w:val="18"/>
+          <w:szCs w:val="18"/>
+        </w:rPr>
+        <w:drawing>
+          <wp:anchor distT="0" distB="0" distL="114300" distR="114300" simplePos="0" relativeHeight="251713536" behindDoc="0" locked="0" layoutInCell="1" allowOverlap="1" wp14:anchorId="2DED273A" wp14:editId="62E4454D">
+            <wp:simplePos x="0" y="0"/>
+            <wp:positionH relativeFrom="column">
+              <wp:posOffset>679548</wp:posOffset>
+            </wp:positionH>
+            <wp:positionV relativeFrom="paragraph">
+              <wp:posOffset>108829</wp:posOffset>
+            </wp:positionV>
+            <wp:extent cx="3082290" cy="2326640"/>
+            <wp:effectExtent l="0" t="0" r="3810" b="0"/>
+            <wp:wrapSquare wrapText="bothSides"/>
+            <wp:docPr id="33" name="Picture 33"/>
+            <wp:cNvGraphicFramePr>
+              <a:graphicFrameLocks xmlns:a="http://schemas.openxmlformats.org/drawingml/2006/main" noChangeAspect="1"/>
+            </wp:cNvGraphicFramePr>
+            <a:graphic xmlns:a="http://schemas.openxmlformats.org/drawingml/2006/main">
+              <a:graphicData uri="http://schemas.openxmlformats.org/drawingml/2006/picture">
+                <pic:pic xmlns:pic="http://schemas.openxmlformats.org/drawingml/2006/picture">
+                  <pic:nvPicPr>
+                    <pic:cNvPr id="33" name="Picture 33"/>
+                    <pic:cNvPicPr/>
+                  </pic:nvPicPr>
+                  <pic:blipFill>
+                    <a:blip r:embed="rId27">
+                      <a:extLst>
+                        <a:ext uri="{28A0092B-C50C-407E-A947-70E740481C1C}">
+                          <a14:useLocalDpi xmlns:a14="http://schemas.microsoft.com/office/drawing/2010/main" val="0"/>
+                        </a:ext>
+                      </a:extLst>
+                    </a:blip>
+                    <a:stretch>
+                      <a:fillRect/>
+                    </a:stretch>
+                  </pic:blipFill>
+                  <pic:spPr>
+                    <a:xfrm>
+                      <a:off x="0" y="0"/>
+                      <a:ext cx="3082290" cy="2326640"/>
+                    </a:xfrm>
+                    <a:prstGeom prst="rect">
+                      <a:avLst/>
+                    </a:prstGeom>
+                  </pic:spPr>
+                </pic:pic>
+              </a:graphicData>
+            </a:graphic>
+            <wp14:sizeRelH relativeFrom="page">
+              <wp14:pctWidth>0</wp14:pctWidth>
+            </wp14:sizeRelH>
+            <wp14:sizeRelV relativeFrom="page">
+              <wp14:pctHeight>0</wp14:pctHeight>
+            </wp14:sizeRelV>
+          </wp:anchor>
+        </w:drawing>
+      </w:r>
+    </w:p>
+    <w:p>
+      <w:pPr>
+        <w:pStyle w:val="paragraph"/>
+        <w:spacing w:before="0" w:beforeAutospacing="0" w:after="0" w:afterAutospacing="0"/>
+        <w:textAlignment w:val="baseline"/>
+        <w:rPr>
+          <w:rFonts w:ascii="Segoe UI" w:hAnsi="Segoe UI" w:cs="Segoe UI"/>
+          <w:sz w:val="18"/>
+          <w:szCs w:val="18"/>
+        </w:rPr>
+      </w:pPr>
+    </w:p>
+    <w:p>
+      <w:pPr>
+        <w:pStyle w:val="paragraph"/>
+        <w:spacing w:before="0" w:beforeAutospacing="0" w:after="0" w:afterAutospacing="0"/>
+        <w:textAlignment w:val="baseline"/>
+        <w:rPr>
+          <w:rFonts w:ascii="Segoe UI" w:hAnsi="Segoe UI" w:cs="Segoe UI"/>
+          <w:sz w:val="18"/>
+          <w:szCs w:val="18"/>
+        </w:rPr>
+      </w:pPr>
+    </w:p>
+    <w:p>
+      <w:pPr>
+        <w:pStyle w:val="paragraph"/>
+        <w:spacing w:before="0" w:beforeAutospacing="0" w:after="0" w:afterAutospacing="0"/>
+        <w:textAlignment w:val="baseline"/>
+        <w:rPr>
+          <w:rFonts w:ascii="Segoe UI" w:hAnsi="Segoe UI" w:cs="Segoe UI"/>
+          <w:sz w:val="18"/>
+          <w:szCs w:val="18"/>
+        </w:rPr>
+      </w:pPr>
+    </w:p>
+    <w:p>
+      <w:pPr>
+        <w:pStyle w:val="paragraph"/>
+        <w:spacing w:before="0" w:beforeAutospacing="0" w:after="0" w:afterAutospacing="0"/>
+        <w:textAlignment w:val="baseline"/>
+        <w:rPr>
+          <w:rFonts w:ascii="Segoe UI" w:hAnsi="Segoe UI" w:cs="Segoe UI"/>
+          <w:sz w:val="18"/>
+          <w:szCs w:val="18"/>
+        </w:rPr>
+      </w:pPr>
+    </w:p>
+    <w:p>
+      <w:pPr>
+        <w:pStyle w:val="paragraph"/>
+        <w:spacing w:before="0" w:beforeAutospacing="0" w:after="0" w:afterAutospacing="0"/>
+        <w:textAlignment w:val="baseline"/>
+        <w:rPr>
+          <w:rFonts w:ascii="Segoe UI" w:hAnsi="Segoe UI" w:cs="Segoe UI"/>
+          <w:sz w:val="18"/>
+          <w:szCs w:val="18"/>
+        </w:rPr>
+      </w:pPr>
+    </w:p>
+    <w:p>
+      <w:pPr>
+        <w:pStyle w:val="paragraph"/>
+        <w:spacing w:before="0" w:beforeAutospacing="0" w:after="0" w:afterAutospacing="0"/>
+        <w:textAlignment w:val="baseline"/>
+        <w:rPr>
+          <w:rFonts w:ascii="Segoe UI" w:hAnsi="Segoe UI" w:cs="Segoe UI"/>
+          <w:sz w:val="18"/>
+          <w:szCs w:val="18"/>
+        </w:rPr>
+      </w:pPr>
+    </w:p>
+    <w:p>
+      <w:pPr>
+        <w:pStyle w:val="paragraph"/>
+        <w:spacing w:before="0" w:beforeAutospacing="0" w:after="0" w:afterAutospacing="0"/>
+        <w:textAlignment w:val="baseline"/>
+        <w:rPr>
+          <w:rFonts w:ascii="Segoe UI" w:hAnsi="Segoe UI" w:cs="Segoe UI"/>
+          <w:sz w:val="18"/>
+          <w:szCs w:val="18"/>
+        </w:rPr>
+      </w:pPr>
+    </w:p>
+    <w:p>
+      <w:pPr>
+        <w:pStyle w:val="paragraph"/>
+        <w:spacing w:before="0" w:beforeAutospacing="0" w:after="0" w:afterAutospacing="0"/>
+        <w:textAlignment w:val="baseline"/>
+        <w:rPr>
+          <w:rFonts w:ascii="Segoe UI" w:hAnsi="Segoe UI" w:cs="Segoe UI"/>
+          <w:sz w:val="18"/>
+          <w:szCs w:val="18"/>
+        </w:rPr>
+      </w:pPr>
+    </w:p>
+    <w:p>
+      <w:pPr>
+        <w:pStyle w:val="paragraph"/>
+        <w:spacing w:before="0" w:beforeAutospacing="0" w:after="0" w:afterAutospacing="0"/>
+        <w:textAlignment w:val="baseline"/>
+        <w:rPr>
+          <w:rFonts w:ascii="Segoe UI" w:hAnsi="Segoe UI" w:cs="Segoe UI"/>
+          <w:sz w:val="18"/>
+          <w:szCs w:val="18"/>
+        </w:rPr>
+      </w:pPr>
+    </w:p>
+    <w:p>
+      <w:pPr>
+        <w:pStyle w:val="paragraph"/>
+        <w:spacing w:before="0" w:beforeAutospacing="0" w:after="0" w:afterAutospacing="0"/>
+        <w:textAlignment w:val="baseline"/>
+        <w:rPr>
+          <w:rFonts w:ascii="Segoe UI" w:hAnsi="Segoe UI" w:cs="Segoe UI"/>
+          <w:sz w:val="18"/>
+          <w:szCs w:val="18"/>
+        </w:rPr>
+      </w:pPr>
+    </w:p>
+    <w:p>
+      <w:pPr>
+        <w:pStyle w:val="paragraph"/>
+        <w:spacing w:before="0" w:beforeAutospacing="0" w:after="0" w:afterAutospacing="0"/>
+        <w:textAlignment w:val="baseline"/>
+        <w:rPr>
+          <w:rFonts w:ascii="Segoe UI" w:hAnsi="Segoe UI" w:cs="Segoe UI"/>
+          <w:sz w:val="18"/>
+          <w:szCs w:val="18"/>
+        </w:rPr>
+      </w:pPr>
+    </w:p>
+    <w:p>
+      <w:pPr>
+        <w:pStyle w:val="paragraph"/>
+        <w:spacing w:before="0" w:beforeAutospacing="0" w:after="0" w:afterAutospacing="0"/>
+        <w:textAlignment w:val="baseline"/>
+        <w:rPr>
+          <w:rFonts w:ascii="Segoe UI" w:hAnsi="Segoe UI" w:cs="Segoe UI"/>
+          <w:sz w:val="18"/>
+          <w:szCs w:val="18"/>
+        </w:rPr>
+      </w:pPr>
+    </w:p>
+    <w:p>
+      <w:pPr>
+        <w:pStyle w:val="paragraph"/>
+        <w:spacing w:before="0" w:beforeAutospacing="0" w:after="0" w:afterAutospacing="0"/>
+        <w:textAlignment w:val="baseline"/>
+        <w:rPr>
+          <w:rFonts w:ascii="Segoe UI" w:hAnsi="Segoe UI" w:cs="Segoe UI"/>
+          <w:sz w:val="18"/>
+          <w:szCs w:val="18"/>
+        </w:rPr>
+      </w:pPr>
+    </w:p>
+    <w:p>
+      <w:pPr>
+        <w:pStyle w:val="paragraph"/>
+        <w:spacing w:before="0" w:beforeAutospacing="0" w:after="0" w:afterAutospacing="0"/>
+        <w:textAlignment w:val="baseline"/>
+        <w:rPr>
+          <w:rFonts w:ascii="Segoe UI" w:hAnsi="Segoe UI" w:cs="Segoe UI"/>
+          <w:sz w:val="18"/>
+          <w:szCs w:val="18"/>
+        </w:rPr>
+      </w:pPr>
+    </w:p>
+    <w:p>
+      <w:pPr>
+        <w:pStyle w:val="paragraph"/>
+        <w:spacing w:before="0" w:beforeAutospacing="0" w:after="0" w:afterAutospacing="0"/>
+        <w:textAlignment w:val="baseline"/>
+        <w:rPr>
+          <w:rFonts w:ascii="Segoe UI" w:hAnsi="Segoe UI" w:cs="Segoe UI"/>
+          <w:sz w:val="18"/>
+          <w:szCs w:val="18"/>
+        </w:rPr>
+      </w:pPr>
+    </w:p>
+    <w:p>
+      <w:pPr>
+        <w:pStyle w:val="paragraph"/>
+        <w:spacing w:before="0" w:beforeAutospacing="0" w:after="0" w:afterAutospacing="0"/>
+        <w:textAlignment w:val="baseline"/>
+        <w:rPr>
+          <w:rFonts w:ascii="Segoe UI" w:hAnsi="Segoe UI" w:cs="Segoe UI"/>
+          <w:sz w:val="18"/>
+          <w:szCs w:val="18"/>
+        </w:rPr>
+      </w:pPr>
+    </w:p>
+    <w:p>
+      <w:pPr>
+        <w:pStyle w:val="paragraph"/>
+        <w:spacing w:before="0" w:beforeAutospacing="0" w:after="0" w:afterAutospacing="0"/>
+        <w:textAlignment w:val="baseline"/>
+        <w:rPr>
+          <w:rFonts w:ascii="Segoe UI" w:hAnsi="Segoe UI" w:cs="Segoe UI"/>
+          <w:u w:val="single"/>
+        </w:rPr>
+      </w:pPr>
+    </w:p>
+    <w:p>
+      <w:pPr>
+        <w:pStyle w:val="paragraph"/>
+        <w:spacing w:before="0" w:beforeAutospacing="0" w:after="0" w:afterAutospacing="0"/>
+        <w:textAlignment w:val="baseline"/>
+        <w:rPr>
+          <w:rStyle w:val="normaltextrun"/>
+          <w:b/>
+          <w:bCs/>
+          <w:u w:val="single"/>
+        </w:rPr>
+      </w:pPr>
+      <w:r>
+        <w:rPr>
+          <w:rStyle w:val="normaltextrun"/>
+          <w:b/>
+          <w:bCs/>
+          <w:u w:val="single"/>
+        </w:rPr>
+        <w:t xml:space="preserve">What is </w:t>
+      </w:r>
+      <w:proofErr w:type="spellStart"/>
+      <w:r>
+        <w:rPr>
+          <w:rStyle w:val="normaltextrun"/>
+          <w:b/>
+          <w:bCs/>
+          <w:u w:val="single"/>
+        </w:rPr>
+        <w:t>npm</w:t>
+      </w:r>
+      <w:proofErr w:type="spellEnd"/>
+      <w:r>
+        <w:rPr>
+          <w:rStyle w:val="normaltextrun"/>
+          <w:b/>
+          <w:bCs/>
+          <w:u w:val="single"/>
+        </w:rPr>
+        <w:t xml:space="preserve"> ?</w:t>
+      </w:r>
+    </w:p>
+    <w:p>
+      <w:pPr>
+        <w:pStyle w:val="paragraph"/>
+        <w:spacing w:before="0" w:beforeAutospacing="0" w:after="0" w:afterAutospacing="0"/>
+        <w:textAlignment w:val="baseline"/>
+        <w:rPr>
+          <w:rStyle w:val="normaltextrun"/>
+          <w:u w:val="single"/>
+        </w:rPr>
+      </w:pPr>
+    </w:p>
+    <w:p>
+      <w:pPr>
+        <w:pStyle w:val="paragraph"/>
+        <w:spacing w:before="0" w:beforeAutospacing="0" w:after="0" w:afterAutospacing="0"/>
+        <w:textAlignment w:val="baseline"/>
+        <w:rPr>
+          <w:rStyle w:val="normaltextrun"/>
+          <w:u w:val="single"/>
+        </w:rPr>
+      </w:pPr>
+    </w:p>
+    <w:p>
+      <w:pPr>
+        <w:pStyle w:val="paragraph"/>
+        <w:spacing w:before="0" w:beforeAutospacing="0" w:after="0" w:afterAutospacing="0"/>
+        <w:textAlignment w:val="baseline"/>
+        <w:rPr>
+          <w:rStyle w:val="normaltextrun"/>
+          <w:u w:val="single"/>
+        </w:rPr>
+      </w:pPr>
+    </w:p>
+    <w:p>
+      <w:pPr>
+        <w:pStyle w:val="paragraph"/>
+        <w:spacing w:before="0" w:beforeAutospacing="0" w:after="0" w:afterAutospacing="0"/>
+        <w:textAlignment w:val="baseline"/>
+        <w:rPr>
+          <w:rStyle w:val="normaltextrun"/>
+          <w:u w:val="single"/>
+        </w:rPr>
+      </w:pPr>
+    </w:p>
+    <w:p>
+      <w:pPr>
+        <w:pStyle w:val="paragraph"/>
+        <w:spacing w:before="0" w:beforeAutospacing="0" w:after="0" w:afterAutospacing="0"/>
+        <w:textAlignment w:val="baseline"/>
+        <w:rPr>
+          <w:rStyle w:val="normaltextrun"/>
+          <w:b/>
+          <w:bCs/>
+          <w:u w:val="single"/>
+        </w:rPr>
+      </w:pPr>
+      <w:r>
+        <w:rPr>
+          <w:rStyle w:val="normaltextrun"/>
+          <w:b/>
+          <w:bCs/>
+          <w:u w:val="single"/>
+        </w:rPr>
+        <w:lastRenderedPageBreak/>
+        <w:t xml:space="preserve">What is </w:t>
+      </w:r>
+      <w:proofErr w:type="spellStart"/>
+      <w:r>
+        <w:rPr>
+          <w:rStyle w:val="normaltextrun"/>
+          <w:b/>
+          <w:bCs/>
+          <w:u w:val="single"/>
+        </w:rPr>
+        <w:t>node_modules</w:t>
+      </w:r>
+      <w:proofErr w:type="spellEnd"/>
+      <w:r>
+        <w:rPr>
+          <w:rStyle w:val="normaltextrun"/>
+          <w:b/>
+          <w:bCs/>
+          <w:u w:val="single"/>
+        </w:rPr>
+        <w:t xml:space="preserve"> file?</w:t>
+      </w:r>
+    </w:p>
+    <w:p>
+      <w:pPr>
+        <w:pStyle w:val="paragraph"/>
+        <w:spacing w:before="0" w:beforeAutospacing="0" w:after="0" w:afterAutospacing="0"/>
+        <w:textAlignment w:val="baseline"/>
+        <w:rPr>
+          <w:rFonts w:ascii="Segoe UI" w:hAnsi="Segoe UI" w:cs="Segoe UI"/>
+          <w:sz w:val="18"/>
+          <w:szCs w:val="18"/>
+        </w:rPr>
+      </w:pPr>
+    </w:p>
+    <w:p>
+      <w:pPr>
+        <w:pStyle w:val="paragraph"/>
+        <w:spacing w:before="0" w:beforeAutospacing="0" w:after="0" w:afterAutospacing="0"/>
+        <w:textAlignment w:val="baseline"/>
+        <w:rPr>
+          <w:rFonts w:ascii="Segoe UI" w:hAnsi="Segoe UI" w:cs="Segoe UI"/>
+          <w:sz w:val="18"/>
+          <w:szCs w:val="18"/>
+        </w:rPr>
+      </w:pPr>
+    </w:p>
+    <w:p>
+      <w:pPr>
+        <w:pStyle w:val="paragraph"/>
+        <w:spacing w:before="0" w:beforeAutospacing="0" w:after="0" w:afterAutospacing="0"/>
+        <w:textAlignment w:val="baseline"/>
+        <w:rPr>
+          <w:rFonts w:ascii="Segoe UI" w:hAnsi="Segoe UI" w:cs="Segoe UI"/>
+          <w:sz w:val="18"/>
+          <w:szCs w:val="18"/>
+        </w:rPr>
+      </w:pPr>
+    </w:p>
+    <w:p>
+      <w:pPr>
+        <w:pStyle w:val="paragraph"/>
+        <w:spacing w:before="0" w:beforeAutospacing="0" w:after="0" w:afterAutospacing="0"/>
+        <w:textAlignment w:val="baseline"/>
+        <w:rPr>
+          <w:rFonts w:ascii="Segoe UI" w:hAnsi="Segoe UI" w:cs="Segoe UI"/>
+          <w:sz w:val="18"/>
+          <w:szCs w:val="18"/>
+        </w:rPr>
+      </w:pPr>
+    </w:p>
+    <w:p>
+      <w:pPr>
+        <w:pStyle w:val="paragraph"/>
+        <w:spacing w:before="0" w:beforeAutospacing="0" w:after="0" w:afterAutospacing="0"/>
+        <w:textAlignment w:val="baseline"/>
+        <w:rPr>
+          <w:rFonts w:ascii="Segoe UI" w:hAnsi="Segoe UI" w:cs="Segoe UI"/>
+          <w:sz w:val="18"/>
+          <w:szCs w:val="18"/>
+        </w:rPr>
+      </w:pPr>
+    </w:p>
+    <w:p>
+      <w:pPr>
+        <w:pStyle w:val="paragraph"/>
+        <w:spacing w:before="0" w:beforeAutospacing="0" w:after="0" w:afterAutospacing="0"/>
+        <w:textAlignment w:val="baseline"/>
+        <w:rPr>
+          <w:rFonts w:ascii="Segoe UI" w:hAnsi="Segoe UI" w:cs="Segoe UI"/>
+          <w:sz w:val="18"/>
+          <w:szCs w:val="18"/>
+        </w:rPr>
+      </w:pPr>
+    </w:p>
+    <w:p>
+      <w:pPr>
+        <w:pStyle w:val="paragraph"/>
+        <w:spacing w:before="0" w:beforeAutospacing="0" w:after="0" w:afterAutospacing="0"/>
+        <w:textAlignment w:val="baseline"/>
+        <w:rPr>
+          <w:rFonts w:ascii="Segoe UI" w:hAnsi="Segoe UI" w:cs="Segoe UI"/>
+          <w:sz w:val="18"/>
+          <w:szCs w:val="18"/>
+        </w:rPr>
+      </w:pPr>
+    </w:p>
+    <w:p>
+      <w:pPr>
+        <w:pStyle w:val="paragraph"/>
+        <w:spacing w:before="0" w:beforeAutospacing="0" w:after="0" w:afterAutospacing="0"/>
+        <w:textAlignment w:val="baseline"/>
+        <w:rPr>
+          <w:rFonts w:ascii="Segoe UI" w:hAnsi="Segoe UI" w:cs="Segoe UI"/>
+          <w:sz w:val="18"/>
+          <w:szCs w:val="18"/>
+        </w:rPr>
+      </w:pPr>
+    </w:p>
+    <w:p>
+      <w:pPr>
+        <w:pStyle w:val="paragraph"/>
+        <w:spacing w:before="0" w:beforeAutospacing="0" w:after="0" w:afterAutospacing="0"/>
+        <w:textAlignment w:val="baseline"/>
+        <w:rPr>
+          <w:rFonts w:ascii="Segoe UI" w:hAnsi="Segoe UI" w:cs="Segoe UI"/>
+          <w:sz w:val="18"/>
+          <w:szCs w:val="18"/>
+        </w:rPr>
+      </w:pPr>
+    </w:p>
+    <w:p>
+      <w:pPr>
+        <w:pStyle w:val="paragraph"/>
+        <w:spacing w:before="0" w:beforeAutospacing="0" w:after="0" w:afterAutospacing="0"/>
+        <w:textAlignment w:val="baseline"/>
+        <w:rPr>
+          <w:rFonts w:ascii="Segoe UI" w:hAnsi="Segoe UI" w:cs="Segoe UI"/>
+          <w:sz w:val="18"/>
+          <w:szCs w:val="18"/>
+        </w:rPr>
+      </w:pPr>
+    </w:p>
+    <w:p>
+      <w:pPr>
+        <w:pStyle w:val="paragraph"/>
+        <w:spacing w:before="0" w:beforeAutospacing="0" w:after="0" w:afterAutospacing="0"/>
+        <w:textAlignment w:val="baseline"/>
+        <w:rPr>
+          <w:rFonts w:ascii="Segoe UI" w:hAnsi="Segoe UI" w:cs="Segoe UI"/>
+          <w:sz w:val="18"/>
+          <w:szCs w:val="18"/>
+        </w:rPr>
+      </w:pPr>
+    </w:p>
+    <w:p>
+      <w:pPr>
+        <w:pStyle w:val="paragraph"/>
+        <w:spacing w:before="0" w:beforeAutospacing="0" w:after="0" w:afterAutospacing="0"/>
+        <w:textAlignment w:val="baseline"/>
+        <w:rPr>
+          <w:rFonts w:ascii="Segoe UI" w:hAnsi="Segoe UI" w:cs="Segoe UI"/>
+          <w:sz w:val="18"/>
+          <w:szCs w:val="18"/>
+        </w:rPr>
+      </w:pPr>
+    </w:p>
+    <w:p>
+      <w:pPr>
+        <w:pStyle w:val="paragraph"/>
+        <w:spacing w:before="0" w:beforeAutospacing="0" w:after="0" w:afterAutospacing="0"/>
+        <w:textAlignment w:val="baseline"/>
+        <w:rPr>
+          <w:rFonts w:ascii="Segoe UI" w:hAnsi="Segoe UI" w:cs="Segoe UI"/>
+          <w:sz w:val="18"/>
+          <w:szCs w:val="18"/>
+        </w:rPr>
+      </w:pPr>
+    </w:p>
+    <w:p>
+      <w:pPr>
+        <w:pStyle w:val="paragraph"/>
+        <w:spacing w:before="0" w:beforeAutospacing="0" w:after="0" w:afterAutospacing="0"/>
+        <w:textAlignment w:val="baseline"/>
+        <w:rPr>
+          <w:rFonts w:ascii="Segoe UI" w:hAnsi="Segoe UI" w:cs="Segoe UI"/>
+          <w:sz w:val="18"/>
+          <w:szCs w:val="18"/>
+        </w:rPr>
+      </w:pPr>
+      <w:r>
+        <w:rPr>
+          <w:rFonts w:ascii="Segoe UI" w:hAnsi="Segoe UI" w:cs="Segoe UI"/>
+          <w:noProof/>
+          <w:sz w:val="18"/>
+          <w:szCs w:val="18"/>
+        </w:rPr>
+        <w:drawing>
+          <wp:inline distT="0" distB="0" distL="0" distR="0" wp14:anchorId="40451AA4" wp14:editId="361BCAF6">
+            <wp:extent cx="1651000" cy="342900"/>
+            <wp:effectExtent l="0" t="0" r="0" b="0"/>
+            <wp:docPr id="34" name="Picture 34"/>
+            <wp:cNvGraphicFramePr>
+              <a:graphicFrameLocks xmlns:a="http://schemas.openxmlformats.org/drawingml/2006/main" noChangeAspect="1"/>
+            </wp:cNvGraphicFramePr>
+            <a:graphic xmlns:a="http://schemas.openxmlformats.org/drawingml/2006/main">
+              <a:graphicData uri="http://schemas.openxmlformats.org/drawingml/2006/picture">
+                <pic:pic xmlns:pic="http://schemas.openxmlformats.org/drawingml/2006/picture">
+                  <pic:nvPicPr>
+                    <pic:cNvPr id="34" name="Picture 34"/>
+                    <pic:cNvPicPr/>
+                  </pic:nvPicPr>
+                  <pic:blipFill>
+                    <a:blip r:embed="rId28">
+                      <a:extLst>
+                        <a:ext uri="{28A0092B-C50C-407E-A947-70E740481C1C}">
+                          <a14:useLocalDpi xmlns:a14="http://schemas.microsoft.com/office/drawing/2010/main" val="0"/>
+                        </a:ext>
+                      </a:extLst>
+                    </a:blip>
+                    <a:stretch>
+                      <a:fillRect/>
+                    </a:stretch>
+                  </pic:blipFill>
+                  <pic:spPr>
+                    <a:xfrm>
+                      <a:off x="0" y="0"/>
+                      <a:ext cx="1651000" cy="342900"/>
+                    </a:xfrm>
+                    <a:prstGeom prst="rect">
+                      <a:avLst/>
+                    </a:prstGeom>
+                  </pic:spPr>
+                </pic:pic>
+              </a:graphicData>
+            </a:graphic>
+          </wp:inline>
+        </w:drawing>
+      </w:r>
+    </w:p>
+    <w:p>
+      <w:pPr>
+        <w:pStyle w:val="paragraph"/>
+        <w:spacing w:before="0" w:beforeAutospacing="0" w:after="0" w:afterAutospacing="0"/>
+        <w:textAlignment w:val="baseline"/>
+        <w:rPr>
+          <w:rFonts w:ascii="Segoe UI" w:hAnsi="Segoe UI" w:cs="Segoe UI"/>
+          <w:sz w:val="18"/>
+          <w:szCs w:val="18"/>
+        </w:rPr>
+      </w:pPr>
+    </w:p>
+    <w:p>
+      <w:pPr>
+        <w:pStyle w:val="paragraph"/>
+        <w:spacing w:before="0" w:beforeAutospacing="0" w:after="0" w:afterAutospacing="0"/>
+        <w:textAlignment w:val="baseline"/>
+        <w:rPr>
+          <w:rFonts w:ascii="Segoe UI" w:hAnsi="Segoe UI" w:cs="Segoe UI"/>
+          <w:sz w:val="18"/>
+          <w:szCs w:val="18"/>
+        </w:rPr>
+      </w:pPr>
+    </w:p>
+    <w:p>
+      <w:pPr>
+        <w:pStyle w:val="paragraph"/>
+        <w:spacing w:before="0" w:beforeAutospacing="0" w:after="0" w:afterAutospacing="0"/>
+        <w:textAlignment w:val="baseline"/>
+        <w:rPr>
+          <w:rFonts w:ascii="Segoe UI" w:hAnsi="Segoe UI" w:cs="Segoe UI"/>
+          <w:sz w:val="18"/>
+          <w:szCs w:val="18"/>
+        </w:rPr>
+      </w:pPr>
+      <w:r>
+        <w:rPr>
+          <w:rFonts w:ascii="Segoe UI" w:hAnsi="Segoe UI" w:cs="Segoe UI"/>
+          <w:noProof/>
+          <w:sz w:val="18"/>
+          <w:szCs w:val="18"/>
+        </w:rPr>
+        <w:drawing>
+          <wp:inline distT="0" distB="0" distL="0" distR="0" wp14:anchorId="6FABFC05" wp14:editId="33F03E15">
+            <wp:extent cx="3657600" cy="1219200"/>
+            <wp:effectExtent l="0" t="0" r="0" b="0"/>
+            <wp:docPr id="35" name="Picture 35" descr="Text&#10;&#10;Description automatically generated"/>
+            <wp:cNvGraphicFramePr>
+              <a:graphicFrameLocks xmlns:a="http://schemas.openxmlformats.org/drawingml/2006/main" noChangeAspect="1"/>
+            </wp:cNvGraphicFramePr>
+            <a:graphic xmlns:a="http://schemas.openxmlformats.org/drawingml/2006/main">
+              <a:graphicData uri="http://schemas.openxmlformats.org/drawingml/2006/picture">
+                <pic:pic xmlns:pic="http://schemas.openxmlformats.org/drawingml/2006/picture">
+                  <pic:nvPicPr>
+                    <pic:cNvPr id="35" name="Picture 35" descr="Text&#10;&#10;Description automatically generated"/>
+                    <pic:cNvPicPr/>
+                  </pic:nvPicPr>
+                  <pic:blipFill>
+                    <a:blip r:embed="rId29">
+                      <a:extLst>
+                        <a:ext uri="{28A0092B-C50C-407E-A947-70E740481C1C}">
+                          <a14:useLocalDpi xmlns:a14="http://schemas.microsoft.com/office/drawing/2010/main" val="0"/>
+                        </a:ext>
+                      </a:extLst>
+                    </a:blip>
+                    <a:stretch>
+                      <a:fillRect/>
+                    </a:stretch>
+                  </pic:blipFill>
+                  <pic:spPr>
+                    <a:xfrm>
+                      <a:off x="0" y="0"/>
+                      <a:ext cx="3657600" cy="1219200"/>
+                    </a:xfrm>
+                    <a:prstGeom prst="rect">
+                      <a:avLst/>
+                    </a:prstGeom>
+                  </pic:spPr>
+                </pic:pic>
+              </a:graphicData>
+            </a:graphic>
+          </wp:inline>
+        </w:drawing>
+      </w:r>
+    </w:p>
+    <w:p>
+      <w:pPr>
+        <w:pStyle w:val="paragraph"/>
+        <w:spacing w:before="0" w:beforeAutospacing="0" w:after="0" w:afterAutospacing="0"/>
+        <w:textAlignment w:val="baseline"/>
+        <w:rPr>
+          <w:rFonts w:ascii="Segoe UI" w:hAnsi="Segoe UI" w:cs="Segoe UI"/>
+          <w:sz w:val="18"/>
+          <w:szCs w:val="18"/>
+        </w:rPr>
+      </w:pPr>
+    </w:p>
+    <w:p>
+      <w:pPr>
+        <w:pStyle w:val="paragraph"/>
+        <w:spacing w:before="0" w:beforeAutospacing="0" w:after="0" w:afterAutospacing="0"/>
+        <w:textAlignment w:val="baseline"/>
+        <w:rPr>
+          <w:rFonts w:ascii="Segoe UI" w:hAnsi="Segoe UI" w:cs="Segoe UI"/>
+          <w:sz w:val="18"/>
+          <w:szCs w:val="18"/>
+        </w:rPr>
+      </w:pPr>
+    </w:p>
+    <w:p>
+      <w:pPr>
+        <w:pStyle w:val="paragraph"/>
+        <w:spacing w:before="0" w:beforeAutospacing="0" w:after="0" w:afterAutospacing="0"/>
+        <w:textAlignment w:val="baseline"/>
+        <w:rPr>
+          <w:rFonts w:ascii="Segoe UI" w:hAnsi="Segoe UI" w:cs="Segoe UI"/>
+          <w:sz w:val="18"/>
+          <w:szCs w:val="18"/>
+        </w:rPr>
+      </w:pPr>
+    </w:p>
+    <w:p>
+      <w:pPr>
+        <w:pStyle w:val="paragraph"/>
+        <w:spacing w:before="0" w:beforeAutospacing="0" w:after="0" w:afterAutospacing="0"/>
+        <w:textAlignment w:val="baseline"/>
+        <w:rPr>
+          <w:rFonts w:ascii="Segoe UI" w:hAnsi="Segoe UI" w:cs="Segoe UI"/>
+          <w:sz w:val="18"/>
+          <w:szCs w:val="18"/>
+        </w:rPr>
+      </w:pPr>
+      <w:r>
+        <w:rPr>
+          <w:rFonts w:ascii="Segoe UI" w:hAnsi="Segoe UI" w:cs="Segoe UI"/>
+          <w:noProof/>
+          <w:sz w:val="18"/>
+          <w:szCs w:val="18"/>
+        </w:rPr>
+        <w:lastRenderedPageBreak/>
+        <w:drawing>
+          <wp:inline distT="0" distB="0" distL="0" distR="0" wp14:anchorId="1E8453FA" wp14:editId="732E822C">
+            <wp:extent cx="5943600" cy="4425315"/>
+            <wp:effectExtent l="0" t="0" r="0" b="0"/>
+            <wp:docPr id="36" name="Picture 36" descr="A picture containing icon&#10;&#10;Description automatically generated"/>
+            <wp:cNvGraphicFramePr>
+              <a:graphicFrameLocks xmlns:a="http://schemas.openxmlformats.org/drawingml/2006/main" noChangeAspect="1"/>
+            </wp:cNvGraphicFramePr>
+            <a:graphic xmlns:a="http://schemas.openxmlformats.org/drawingml/2006/main">
+              <a:graphicData uri="http://schemas.openxmlformats.org/drawingml/2006/picture">
+                <pic:pic xmlns:pic="http://schemas.openxmlformats.org/drawingml/2006/picture">
+                  <pic:nvPicPr>
+                    <pic:cNvPr id="36" name="Picture 36" descr="A picture containing icon&#10;&#10;Description automatically generated"/>
+                    <pic:cNvPicPr/>
+                  </pic:nvPicPr>
+                  <pic:blipFill>
+                    <a:blip r:embed="rId30">
+                      <a:extLst>
+                        <a:ext uri="{28A0092B-C50C-407E-A947-70E740481C1C}">
+                          <a14:useLocalDpi xmlns:a14="http://schemas.microsoft.com/office/drawing/2010/main" val="0"/>
+                        </a:ext>
+                      </a:extLst>
+                    </a:blip>
+                    <a:stretch>
+                      <a:fillRect/>
+                    </a:stretch>
+                  </pic:blipFill>
+                  <pic:spPr>
+                    <a:xfrm>
+                      <a:off x="0" y="0"/>
+                      <a:ext cx="5943600" cy="4425315"/>
+                    </a:xfrm>
+                    <a:prstGeom prst="rect">
+                      <a:avLst/>
+                    </a:prstGeom>
+                  </pic:spPr>
+                </pic:pic>
+              </a:graphicData>
+            </a:graphic>
+          </wp:inline>
+        </w:drawing>
+      </w:r>
     </w:p>
     <w:sectPr>
-      <w:footerReference w:type="default" r:id="rId19"/>
+      <w:footerReference w:type="default" r:id="rId31"/>
       <w:pgSz w:w="12240" w:h="15840"/>
       <w:pgMar w:top="1440" w:right="1440" w:bottom="1440" w:left="1440" w:header="720" w:footer="720" w:gutter="0"/>
       <w:cols w:space="720"/>
@@ -4010,7 +6056,7 @@
   <w:abstractNum w:abstractNumId="14" w15:restartNumberingAfterBreak="0">
     <w:nsid w:val="578F519B"/>
     <w:multiLevelType w:val="hybridMultilevel"/>
-    <w:tmpl w:val="3990DD50"/>
+    <w:tmpl w:val="C900A996"/>
     <w:lvl w:ilvl="0" w:tplc="EB24472C">
       <w:start w:val="1"/>
       <w:numFmt w:val="bullet"/>
@@ -4037,16 +6083,15 @@
         <w:rFonts w:ascii="Courier New" w:hAnsi="Courier New" w:cs="Courier New" w:hint="default"/>
       </w:rPr>
     </w:lvl>
-    <w:lvl w:ilvl="2" w:tplc="04090005" w:tentative="1">
-      <w:start w:val="1"/>
-      <w:numFmt w:val="bullet"/>
-      <w:lvlText w:val=""/>
+    <w:lvl w:ilvl="2" w:tplc="62B2B494">
+      <w:numFmt w:val="bullet"/>
+      <w:lvlText w:val=""/>
       <w:lvlJc w:val="left"/>
       <w:pPr>
         <w:ind w:left="2160" w:hanging="360"/>
       </w:pPr>
       <w:rPr>
-        <w:rFonts w:ascii="Wingdings" w:hAnsi="Wingdings" w:hint="default"/>
+        <w:rFonts w:ascii="Wingdings" w:eastAsia="Times New Roman" w:hAnsi="Wingdings" w:cs="Times New Roman" w:hint="default"/>
       </w:rPr>
     </w:lvl>
     <w:lvl w:ilvl="3" w:tplc="04090001" w:tentative="1">

</xml_diff>